<commit_message>
Updating PowerUp and RCRacingPawn Modules Updating PowerUp and RCRacingPawn Process View
</commit_message>
<xml_diff>
--- a/Documentation/Module Designs/PowerUp_Module.docx
+++ b/Documentation/Module Designs/PowerUp_Module.docx
@@ -616,10 +616,7 @@
         <w:t>Version:</w:t>
       </w:r>
       <w:r>
-        <w:t xml:space="preserve"> 0.</w:t>
-      </w:r>
-      <w:r>
-        <w:t>3</w:t>
+        <w:t xml:space="preserve"> 0.3</w:t>
       </w:r>
     </w:p>
     <w:p>
@@ -647,13 +644,7 @@
         <w:t>Date:</w:t>
       </w:r>
       <w:r>
-        <w:t xml:space="preserve"> 03 / 1</w:t>
-      </w:r>
-      <w:r>
-        <w:t>9</w:t>
-      </w:r>
-      <w:r>
-        <w:t xml:space="preserve"> / 2022</w:t>
+        <w:t xml:space="preserve"> 03 / 19 / 2022</w:t>
       </w:r>
     </w:p>
     <w:p>
@@ -677,6 +668,77 @@
       <w:pPr>
         <w:spacing w:before="60" w:after="240"/>
       </w:pPr>
+    </w:p>
+    <w:p>
+      <w:pPr>
+        <w:spacing w:before="240" w:after="240"/>
+      </w:pPr>
+      <w:r>
+        <w:rPr>
+          <w:b/>
+        </w:rPr>
+        <w:t>Version:</w:t>
+      </w:r>
+      <w:r>
+        <w:t xml:space="preserve"> 0.4</w:t>
+      </w:r>
+    </w:p>
+    <w:p>
+      <w:pPr>
+        <w:spacing w:before="240" w:after="240"/>
+      </w:pPr>
+      <w:r>
+        <w:rPr>
+          <w:b/>
+        </w:rPr>
+        <w:t>Modifier:</w:t>
+      </w:r>
+      <w:r>
+        <w:t xml:space="preserve"> Antoine Plouffe</w:t>
+      </w:r>
+    </w:p>
+    <w:p>
+      <w:pPr>
+        <w:spacing w:before="60" w:after="240"/>
+      </w:pPr>
+      <w:r>
+        <w:rPr>
+          <w:b/>
+        </w:rPr>
+        <w:t>Date:</w:t>
+      </w:r>
+      <w:r>
+        <w:t xml:space="preserve"> 04 / 11 / 2022</w:t>
+      </w:r>
+    </w:p>
+    <w:p>
+      <w:pPr>
+        <w:spacing w:before="60" w:after="240"/>
+      </w:pPr>
+      <w:r>
+        <w:rPr>
+          <w:b/>
+        </w:rPr>
+        <w:t>Description of Change:</w:t>
+      </w:r>
+      <w:r>
+        <w:t xml:space="preserve"> Updating all Process View, Mid and Detailed</w:t>
+      </w:r>
+      <w:r>
+        <w:t>-L</w:t>
+      </w:r>
+      <w:r>
+        <w:t>evel</w:t>
+      </w:r>
+      <w:r>
+        <w:t xml:space="preserve"> Design</w:t>
+      </w:r>
+      <w:r>
+        <w:t xml:space="preserve"> of all Power ups</w:t>
+      </w:r>
+      <w:r>
+        <w:t xml:space="preserve"> to reflect the newly added Multiplayer feature.</w:t>
+      </w:r>
     </w:p>
     <w:p>
       <w:pPr>
@@ -744,8 +806,19 @@
         <w:t xml:space="preserve"> </w:t>
       </w:r>
       <w:r>
-        <w:t xml:space="preserve">is a Multiplayer RC Car Game where player compete against each other in a competitive racing track filled with jumps, turns and Power Ups. </w:t>
-      </w:r>
+        <w:t>is a Multiplayer RC Car Game where player compete against each other in a competitive racing track filled with jumps, turns and Power Ups</w:t>
+      </w:r>
+      <w:r>
+        <w:t xml:space="preserve"> </w:t>
+      </w:r>
+      <w:bookmarkStart w:id="0" w:name="_Hlk100577725"/>
+      <w:r>
+        <w:t>in a multiplayer setting</w:t>
+      </w:r>
+      <w:r>
+        <w:t xml:space="preserve">. </w:t>
+      </w:r>
+      <w:bookmarkEnd w:id="0"/>
     </w:p>
     <w:p>
       <w:pPr>
@@ -884,7 +957,23 @@
         <w:jc w:val="both"/>
       </w:pPr>
       <w:r>
-        <w:t>The design should reward the player for using correctly and on time their power ups.</w:t>
+        <w:t>The design should reward the player for using correctly and on time their power ups</w:t>
+      </w:r>
+      <w:r>
+        <w:t>;</w:t>
+      </w:r>
+    </w:p>
+    <w:p>
+      <w:pPr>
+        <w:pStyle w:val="ListParagraph"/>
+        <w:numPr>
+          <w:ilvl w:val="0"/>
+          <w:numId w:val="3"/>
+        </w:numPr>
+        <w:jc w:val="both"/>
+      </w:pPr>
+      <w:r>
+        <w:t>The design should work in a Multiplayer setting.</w:t>
       </w:r>
     </w:p>
     <w:p>
@@ -1540,6 +1629,54 @@
       <w:r>
         <w:t xml:space="preserve"> </w:t>
       </w:r>
+    </w:p>
+    <w:p>
+      <w:pPr>
+        <w:jc w:val="both"/>
+      </w:pPr>
+      <w:r>
+        <w:t>ALPHA 2 UPDATES</w:t>
+      </w:r>
+    </w:p>
+    <w:p>
+      <w:pPr>
+        <w:jc w:val="both"/>
+      </w:pPr>
+      <w:r>
+        <w:t xml:space="preserve">The </w:t>
+      </w:r>
+      <w:proofErr w:type="spellStart"/>
+      <w:r>
+        <w:t>PowerUp</w:t>
+      </w:r>
+      <w:proofErr w:type="spellEnd"/>
+      <w:r>
+        <w:t xml:space="preserve"> class and its children have been updated to support Multiplayer interactions. This includes Multicasting of effects, and the creation of Server Functions.</w:t>
+      </w:r>
+    </w:p>
+    <w:p>
+      <w:pPr>
+        <w:jc w:val="both"/>
+      </w:pPr>
+      <w:r>
+        <w:t xml:space="preserve">The </w:t>
+      </w:r>
+      <w:proofErr w:type="spellStart"/>
+      <w:r>
+        <w:t>PowerUp</w:t>
+      </w:r>
+      <w:proofErr w:type="spellEnd"/>
+      <w:r>
+        <w:t xml:space="preserve"> class and its children’s locations are set by the </w:t>
+      </w:r>
+      <w:proofErr w:type="spellStart"/>
+      <w:r>
+        <w:t>ForwardVector</w:t>
+      </w:r>
+      <w:proofErr w:type="spellEnd"/>
+      <w:r>
+        <w:t xml:space="preserve"> of the vehicle instead of being attached to a bone. This removes a lot of limitation and simplifies the code.</w:t>
+      </w:r>
       <w:r>
         <w:br w:type="page"/>
       </w:r>
@@ -1610,10 +1747,10 @@
           <w:noProof/>
         </w:rPr>
         <w:drawing>
-          <wp:inline distT="0" distB="0" distL="0" distR="0" wp14:anchorId="1D026DD6" wp14:editId="5678A5F5">
-            <wp:extent cx="4885898" cy="7551728"/>
+          <wp:inline distT="0" distB="0" distL="0" distR="0" wp14:anchorId="6A5F7398" wp14:editId="5F59BB69">
+            <wp:extent cx="5107356" cy="7853742"/>
             <wp:effectExtent l="0" t="0" r="0" b="0"/>
-            <wp:docPr id="4" name="Picture 4"/>
+            <wp:docPr id="2" name="Picture 2"/>
             <wp:cNvGraphicFramePr>
               <a:graphicFrameLocks xmlns:a="http://schemas.openxmlformats.org/drawingml/2006/main" noChangeAspect="1"/>
             </wp:cNvGraphicFramePr>
@@ -1621,13 +1758,13 @@
               <a:graphicData uri="http://schemas.openxmlformats.org/drawingml/2006/picture">
                 <pic:pic xmlns:pic="http://schemas.openxmlformats.org/drawingml/2006/picture">
                   <pic:nvPicPr>
-                    <pic:cNvPr id="0" name="Picture 2"/>
+                    <pic:cNvPr id="0" name="Picture 1"/>
                     <pic:cNvPicPr>
                       <a:picLocks noChangeAspect="1" noChangeArrowheads="1"/>
                     </pic:cNvPicPr>
                   </pic:nvPicPr>
                   <pic:blipFill>
-                    <a:blip r:embed="rId12" cstate="print">
+                    <a:blip r:embed="rId12">
                       <a:extLst>
                         <a:ext uri="{28A0092B-C50C-407E-A947-70E740481C1C}">
                           <a14:useLocalDpi xmlns:a14="http://schemas.microsoft.com/office/drawing/2010/main" val="0"/>
@@ -1642,7 +1779,7 @@
                   <pic:spPr bwMode="auto">
                     <a:xfrm>
                       <a:off x="0" y="0"/>
-                      <a:ext cx="4900084" cy="7573654"/>
+                      <a:ext cx="5118075" cy="7870225"/>
                     </a:xfrm>
                     <a:prstGeom prst="rect">
                       <a:avLst/>
@@ -1686,7 +1823,6 @@
           <w:b/>
           <w:bCs/>
         </w:rPr>
-        <w:lastRenderedPageBreak/>
         <w:t xml:space="preserve">Process View of the </w:t>
       </w:r>
       <w:proofErr w:type="spellStart"/>
@@ -1822,10 +1958,10 @@
           <w:noProof/>
         </w:rPr>
         <w:drawing>
-          <wp:inline distT="0" distB="0" distL="0" distR="0" wp14:anchorId="4FDF2C82" wp14:editId="1F150355">
-            <wp:extent cx="2817198" cy="3004566"/>
-            <wp:effectExtent l="0" t="0" r="2540" b="5715"/>
-            <wp:docPr id="28" name="Picture 28"/>
+          <wp:inline distT="0" distB="0" distL="0" distR="0" wp14:anchorId="001FCB9B" wp14:editId="7FCEBF92">
+            <wp:extent cx="2586125" cy="2758942"/>
+            <wp:effectExtent l="0" t="0" r="5080" b="3810"/>
+            <wp:docPr id="5" name="Picture 5"/>
             <wp:cNvGraphicFramePr>
               <a:graphicFrameLocks xmlns:a="http://schemas.openxmlformats.org/drawingml/2006/main" noChangeAspect="1"/>
             </wp:cNvGraphicFramePr>
@@ -1833,7 +1969,7 @@
               <a:graphicData uri="http://schemas.openxmlformats.org/drawingml/2006/picture">
                 <pic:pic xmlns:pic="http://schemas.openxmlformats.org/drawingml/2006/picture">
                   <pic:nvPicPr>
-                    <pic:cNvPr id="0" name="Picture 13"/>
+                    <pic:cNvPr id="0" name="Picture 2"/>
                     <pic:cNvPicPr>
                       <a:picLocks noChangeAspect="1" noChangeArrowheads="1"/>
                     </pic:cNvPicPr>
@@ -1854,7 +1990,7 @@
                   <pic:spPr bwMode="auto">
                     <a:xfrm>
                       <a:off x="0" y="0"/>
-                      <a:ext cx="2824087" cy="3011913"/>
+                      <a:ext cx="2611730" cy="2786258"/>
                     </a:xfrm>
                     <a:prstGeom prst="rect">
                       <a:avLst/>
@@ -1927,10 +2063,10 @@
           <w:color w:val="767171" w:themeColor="background2" w:themeShade="80"/>
         </w:rPr>
         <w:drawing>
-          <wp:inline distT="0" distB="0" distL="0" distR="0" wp14:anchorId="6810826D" wp14:editId="48DE2994">
-            <wp:extent cx="3853165" cy="1683453"/>
-            <wp:effectExtent l="0" t="0" r="0" b="0"/>
-            <wp:docPr id="27" name="Picture 27"/>
+          <wp:inline distT="0" distB="0" distL="0" distR="0" wp14:anchorId="00057F5F" wp14:editId="701933D3">
+            <wp:extent cx="3629551" cy="1623774"/>
+            <wp:effectExtent l="0" t="0" r="9525" b="0"/>
+            <wp:docPr id="6" name="Picture 6"/>
             <wp:cNvGraphicFramePr>
               <a:graphicFrameLocks xmlns:a="http://schemas.openxmlformats.org/drawingml/2006/main" noChangeAspect="1"/>
             </wp:cNvGraphicFramePr>
@@ -1938,7 +2074,7 @@
               <a:graphicData uri="http://schemas.openxmlformats.org/drawingml/2006/picture">
                 <pic:pic xmlns:pic="http://schemas.openxmlformats.org/drawingml/2006/picture">
                   <pic:nvPicPr>
-                    <pic:cNvPr id="0" name="Picture 12"/>
+                    <pic:cNvPr id="0" name="Picture 3"/>
                     <pic:cNvPicPr>
                       <a:picLocks noChangeAspect="1" noChangeArrowheads="1"/>
                     </pic:cNvPicPr>
@@ -1959,7 +2095,7 @@
                   <pic:spPr bwMode="auto">
                     <a:xfrm>
                       <a:off x="0" y="0"/>
-                      <a:ext cx="3863414" cy="1687931"/>
+                      <a:ext cx="3658452" cy="1636704"/>
                     </a:xfrm>
                     <a:prstGeom prst="rect">
                       <a:avLst/>
@@ -2006,7 +2142,7 @@
       </w:r>
       <w:proofErr w:type="spellEnd"/>
       <w:r>
-        <w:t xml:space="preserve"> switch off and will detach the actor from the vehicle mesh.</w:t>
+        <w:t xml:space="preserve"> switch off.</w:t>
       </w:r>
     </w:p>
     <w:p>
@@ -2044,10 +2180,10 @@
           <w:color w:val="767171" w:themeColor="background2" w:themeShade="80"/>
         </w:rPr>
         <w:drawing>
-          <wp:inline distT="0" distB="0" distL="0" distR="0" wp14:anchorId="6EC82866" wp14:editId="5F648092">
-            <wp:extent cx="3768597" cy="2880020"/>
-            <wp:effectExtent l="0" t="0" r="3810" b="0"/>
-            <wp:docPr id="26" name="Picture 26"/>
+          <wp:inline distT="0" distB="0" distL="0" distR="0" wp14:anchorId="4E108902" wp14:editId="597DA3B5">
+            <wp:extent cx="4605659" cy="4331466"/>
+            <wp:effectExtent l="0" t="0" r="4445" b="0"/>
+            <wp:docPr id="7" name="Picture 7"/>
             <wp:cNvGraphicFramePr>
               <a:graphicFrameLocks xmlns:a="http://schemas.openxmlformats.org/drawingml/2006/main" noChangeAspect="1"/>
             </wp:cNvGraphicFramePr>
@@ -2055,7 +2191,7 @@
               <a:graphicData uri="http://schemas.openxmlformats.org/drawingml/2006/picture">
                 <pic:pic xmlns:pic="http://schemas.openxmlformats.org/drawingml/2006/picture">
                   <pic:nvPicPr>
-                    <pic:cNvPr id="0" name="Picture 11"/>
+                    <pic:cNvPr id="0" name="Picture 4"/>
                     <pic:cNvPicPr>
                       <a:picLocks noChangeAspect="1" noChangeArrowheads="1"/>
                     </pic:cNvPicPr>
@@ -2076,7 +2212,7 @@
                   <pic:spPr bwMode="auto">
                     <a:xfrm>
                       <a:off x="0" y="0"/>
-                      <a:ext cx="3776727" cy="2886233"/>
+                      <a:ext cx="4617296" cy="4342410"/>
                     </a:xfrm>
                     <a:prstGeom prst="rect">
                       <a:avLst/>
@@ -2106,30 +2242,28 @@
       </w:r>
       <w:proofErr w:type="spellEnd"/>
       <w:r>
-        <w:t xml:space="preserve"> sequence starts when the player overlaps the power up collision sphere. When it begins, it first </w:t>
+        <w:t xml:space="preserve"> sequence starts when the player overlaps the power up collision sphere. When it begins, it first check if it has already been picked up by another player</w:t>
+      </w:r>
+      <w:r>
+        <w:t xml:space="preserve"> and if the Remote Role isn’t Authority.</w:t>
+      </w:r>
+      <w:r>
+        <w:t xml:space="preserve"> If not, it will </w:t>
       </w:r>
       <w:proofErr w:type="gramStart"/>
       <w:r>
+        <w:t>s</w:t>
+      </w:r>
+      <w:r>
+        <w:t>afe</w:t>
+      </w:r>
+      <w:proofErr w:type="gramEnd"/>
+      <w:r>
+        <w:t xml:space="preserve"> </w:t>
+      </w:r>
+      <w:r>
         <w:t>check</w:t>
       </w:r>
-      <w:proofErr w:type="gramEnd"/>
-      <w:r>
-        <w:t xml:space="preserve"> if it has already been picked up by another player. If not, it will </w:t>
-      </w:r>
-      <w:proofErr w:type="gramStart"/>
-      <w:r>
-        <w:t>s</w:t>
-      </w:r>
-      <w:r>
-        <w:t>afe</w:t>
-      </w:r>
-      <w:proofErr w:type="gramEnd"/>
-      <w:r>
-        <w:t xml:space="preserve"> </w:t>
-      </w:r>
-      <w:r>
-        <w:t>check</w:t>
-      </w:r>
       <w:r>
         <w:t xml:space="preserve"> if the </w:t>
       </w:r>
@@ -2156,6 +2290,17 @@
       <w:proofErr w:type="spellEnd"/>
       <w:r>
         <w:t xml:space="preserve"> accordingly and set the player’s current power up to a random one.</w:t>
+      </w:r>
+      <w:r>
+        <w:t xml:space="preserve"> Finally, it will set the actor to hidden, its collision to none and its mesh to </w:t>
+      </w:r>
+      <w:proofErr w:type="spellStart"/>
+      <w:r>
+        <w:t>nullptr</w:t>
+      </w:r>
+      <w:proofErr w:type="spellEnd"/>
+      <w:r>
+        <w:t>. The server will notice that no one is calling the power up and will destroy it automatically.</w:t>
       </w:r>
     </w:p>
     <w:p>
@@ -2241,10 +2386,10 @@
           <w:color w:val="767171" w:themeColor="background2" w:themeShade="80"/>
         </w:rPr>
         <w:drawing>
-          <wp:inline distT="0" distB="0" distL="0" distR="0" wp14:anchorId="3A410CAE" wp14:editId="47B38897">
-            <wp:extent cx="2547635" cy="2764094"/>
-            <wp:effectExtent l="0" t="0" r="5080" b="0"/>
-            <wp:docPr id="25" name="Picture 25"/>
+          <wp:inline distT="0" distB="0" distL="0" distR="0" wp14:anchorId="71165AFE" wp14:editId="1BB94A46">
+            <wp:extent cx="2608565" cy="3164320"/>
+            <wp:effectExtent l="0" t="0" r="1905" b="0"/>
+            <wp:docPr id="9" name="Picture 9"/>
             <wp:cNvGraphicFramePr>
               <a:graphicFrameLocks xmlns:a="http://schemas.openxmlformats.org/drawingml/2006/main" noChangeAspect="1"/>
             </wp:cNvGraphicFramePr>
@@ -2252,7 +2397,7 @@
               <a:graphicData uri="http://schemas.openxmlformats.org/drawingml/2006/picture">
                 <pic:pic xmlns:pic="http://schemas.openxmlformats.org/drawingml/2006/picture">
                   <pic:nvPicPr>
-                    <pic:cNvPr id="0" name="Picture 10"/>
+                    <pic:cNvPr id="0" name="Picture 5"/>
                     <pic:cNvPicPr>
                       <a:picLocks noChangeAspect="1" noChangeArrowheads="1"/>
                     </pic:cNvPicPr>
@@ -2273,7 +2418,7 @@
                   <pic:spPr bwMode="auto">
                     <a:xfrm>
                       <a:off x="0" y="0"/>
-                      <a:ext cx="2553566" cy="2770529"/>
+                      <a:ext cx="2616441" cy="3173874"/>
                     </a:xfrm>
                     <a:prstGeom prst="rect">
                       <a:avLst/>
@@ -2341,13 +2486,27 @@
       </w:r>
       <w:proofErr w:type="spellEnd"/>
       <w:r>
-        <w:t xml:space="preserve"> (Value of 5.0f), it </w:t>
-      </w:r>
-      <w:r>
-        <w:t xml:space="preserve">will </w:t>
-      </w:r>
-      <w:r>
-        <w:t xml:space="preserve">destroy itself and reset </w:t>
+        <w:t xml:space="preserve"> (Value of 5.0f), </w:t>
+      </w:r>
+      <w:r>
+        <w:t xml:space="preserve">it will set the actor to hidden, its collision to none and its mesh to </w:t>
+      </w:r>
+      <w:proofErr w:type="spellStart"/>
+      <w:r>
+        <w:t>nullptr</w:t>
+      </w:r>
+      <w:proofErr w:type="spellEnd"/>
+      <w:r>
+        <w:t xml:space="preserve">. The server will notice that no one is calling the power up and will destroy it automatically. Finally, it </w:t>
+      </w:r>
+      <w:r>
+        <w:t>reset</w:t>
+      </w:r>
+      <w:r>
+        <w:t>s</w:t>
+      </w:r>
+      <w:r>
+        <w:t xml:space="preserve"> </w:t>
       </w:r>
       <w:proofErr w:type="spellStart"/>
       <w:r>
@@ -2398,10 +2557,10 @@
           <w:color w:val="767171" w:themeColor="background2" w:themeShade="80"/>
         </w:rPr>
         <w:drawing>
-          <wp:inline distT="0" distB="0" distL="0" distR="0" wp14:anchorId="46B6ADA9" wp14:editId="6B3A707F">
-            <wp:extent cx="3139616" cy="2607197"/>
-            <wp:effectExtent l="0" t="0" r="3810" b="3175"/>
-            <wp:docPr id="24" name="Picture 24"/>
+          <wp:inline distT="0" distB="0" distL="0" distR="0" wp14:anchorId="2885B870" wp14:editId="1E0EA1B5">
+            <wp:extent cx="2804908" cy="2539975"/>
+            <wp:effectExtent l="0" t="0" r="0" b="0"/>
+            <wp:docPr id="10" name="Picture 10"/>
             <wp:cNvGraphicFramePr>
               <a:graphicFrameLocks xmlns:a="http://schemas.openxmlformats.org/drawingml/2006/main" noChangeAspect="1"/>
             </wp:cNvGraphicFramePr>
@@ -2409,7 +2568,7 @@
               <a:graphicData uri="http://schemas.openxmlformats.org/drawingml/2006/picture">
                 <pic:pic xmlns:pic="http://schemas.openxmlformats.org/drawingml/2006/picture">
                   <pic:nvPicPr>
-                    <pic:cNvPr id="0" name="Picture 9"/>
+                    <pic:cNvPr id="0" name="Picture 6"/>
                     <pic:cNvPicPr>
                       <a:picLocks noChangeAspect="1" noChangeArrowheads="1"/>
                     </pic:cNvPicPr>
@@ -2430,7 +2589,7 @@
                   <pic:spPr bwMode="auto">
                     <a:xfrm>
                       <a:off x="0" y="0"/>
-                      <a:ext cx="3145984" cy="2612485"/>
+                      <a:ext cx="2833812" cy="2566149"/>
                     </a:xfrm>
                     <a:prstGeom prst="rect">
                       <a:avLst/>
@@ -2532,7 +2691,13 @@
         <w:t xml:space="preserve"> is set to true.</w:t>
       </w:r>
       <w:r>
-        <w:t xml:space="preserve"> Finally, we add force to the sphere going in the opposite direction from the vehicle. The force is set at a 1000 </w:t>
+        <w:t xml:space="preserve"> </w:t>
+      </w:r>
+      <w:r>
+        <w:t xml:space="preserve">We set its position to be behind the vehicle as it will move the opposite direction of the Forward Vector if the vehicle. </w:t>
+      </w:r>
+      <w:r>
+        <w:t xml:space="preserve">Finally, we add force to the sphere going in the opposite direction from the vehicle. The force is set at a 1000 </w:t>
       </w:r>
       <w:r>
         <w:t>multiplied by</w:t>
@@ -2542,12 +2707,13 @@
       </w:r>
     </w:p>
     <w:p>
-      <w:r>
-        <w:br w:type="page"/>
-      </w:r>
-    </w:p>
-    <w:p>
-      <w:pPr>
+      <w:pPr>
+        <w:jc w:val="both"/>
+      </w:pPr>
+    </w:p>
+    <w:p>
+      <w:pPr>
+        <w:jc w:val="both"/>
         <w:rPr>
           <w:b/>
           <w:bCs/>
@@ -2560,8 +2726,7 @@
           <w:bCs/>
           <w:color w:val="767171" w:themeColor="background2" w:themeShade="80"/>
         </w:rPr>
-        <w:lastRenderedPageBreak/>
-        <w:t>ON</w:t>
+        <w:t>NETMULTICAST</w:t>
       </w:r>
       <w:r>
         <w:rPr>
@@ -2569,17 +2734,12 @@
           <w:bCs/>
           <w:color w:val="767171" w:themeColor="background2" w:themeShade="80"/>
         </w:rPr>
-        <w:t>HIT</w:t>
+        <w:t>EXPLODE</w:t>
       </w:r>
     </w:p>
     <w:p>
       <w:pPr>
         <w:jc w:val="center"/>
-        <w:rPr>
-          <w:b/>
-          <w:bCs/>
-          <w:color w:val="767171" w:themeColor="background2" w:themeShade="80"/>
-        </w:rPr>
       </w:pPr>
       <w:r>
         <w:rPr>
@@ -2589,10 +2749,10 @@
           <w:color w:val="767171" w:themeColor="background2" w:themeShade="80"/>
         </w:rPr>
         <w:drawing>
-          <wp:inline distT="0" distB="0" distL="0" distR="0" wp14:anchorId="6E16CCF6" wp14:editId="4E58149A">
-            <wp:extent cx="3768597" cy="5001319"/>
-            <wp:effectExtent l="0" t="0" r="3810" b="8890"/>
-            <wp:docPr id="23" name="Picture 23"/>
+          <wp:inline distT="0" distB="0" distL="0" distR="0" wp14:anchorId="31B58F11" wp14:editId="279CC68C">
+            <wp:extent cx="1879288" cy="2349632"/>
+            <wp:effectExtent l="0" t="0" r="6985" b="0"/>
+            <wp:docPr id="11" name="Picture 11"/>
             <wp:cNvGraphicFramePr>
               <a:graphicFrameLocks xmlns:a="http://schemas.openxmlformats.org/drawingml/2006/main" noChangeAspect="1"/>
             </wp:cNvGraphicFramePr>
@@ -2600,7 +2760,7 @@
               <a:graphicData uri="http://schemas.openxmlformats.org/drawingml/2006/picture">
                 <pic:pic xmlns:pic="http://schemas.openxmlformats.org/drawingml/2006/picture">
                   <pic:nvPicPr>
-                    <pic:cNvPr id="0" name="Picture 8"/>
+                    <pic:cNvPr id="0" name="Picture 7"/>
                     <pic:cNvPicPr>
                       <a:picLocks noChangeAspect="1" noChangeArrowheads="1"/>
                     </pic:cNvPicPr>
@@ -2621,7 +2781,7 @@
                   <pic:spPr bwMode="auto">
                     <a:xfrm>
                       <a:off x="0" y="0"/>
-                      <a:ext cx="3772245" cy="5006161"/>
+                      <a:ext cx="1895691" cy="2370140"/>
                     </a:xfrm>
                     <a:prstGeom prst="rect">
                       <a:avLst/>
@@ -2647,17 +2807,14 @@
       </w:r>
       <w:proofErr w:type="spellStart"/>
       <w:r>
-        <w:t>OnHit</w:t>
+        <w:t>NetMulticastExplode</w:t>
       </w:r>
       <w:proofErr w:type="spellEnd"/>
       <w:r>
         <w:t xml:space="preserve"> sequence</w:t>
       </w:r>
       <w:r>
-        <w:t xml:space="preserve"> </w:t>
-      </w:r>
-      <w:r>
-        <w:t xml:space="preserve">of </w:t>
+        <w:t xml:space="preserve"> of </w:t>
       </w:r>
       <w:proofErr w:type="spellStart"/>
       <w:r>
@@ -2668,130 +2825,36 @@
       </w:r>
       <w:proofErr w:type="spellEnd"/>
       <w:r>
-        <w:t xml:space="preserve"> </w:t>
-      </w:r>
-      <w:r>
-        <w:t>starts when the power up collision sphere</w:t>
-      </w:r>
-      <w:r>
-        <w:t xml:space="preserve"> hits a vehicle</w:t>
-      </w:r>
-      <w:r>
-        <w:t>. When it begins, it first checks if it already</w:t>
-      </w:r>
-      <w:r>
-        <w:t xml:space="preserve"> </w:t>
-      </w:r>
-      <w:r>
-        <w:t>has</w:t>
-      </w:r>
-      <w:r>
-        <w:t xml:space="preserve"> been picked by another player. If not, it will </w:t>
+        <w:t xml:space="preserve"> starts when the power up has been used and has collided with a vehicle. It will first </w:t>
       </w:r>
       <w:proofErr w:type="gramStart"/>
       <w:r>
-        <w:t>s</w:t>
-      </w:r>
-      <w:r>
-        <w:t>afe</w:t>
+        <w:t>safe</w:t>
       </w:r>
       <w:proofErr w:type="gramEnd"/>
       <w:r>
-        <w:t xml:space="preserve"> </w:t>
-      </w:r>
-      <w:r>
-        <w:t xml:space="preserve">check if the </w:t>
-      </w:r>
-      <w:proofErr w:type="spellStart"/>
-      <w:r>
-        <w:t>OtherActor</w:t>
-      </w:r>
-      <w:proofErr w:type="spellEnd"/>
-      <w:r>
-        <w:t xml:space="preserve"> is, in fact, a </w:t>
-      </w:r>
-      <w:proofErr w:type="spellStart"/>
-      <w:r>
-        <w:t>ARCRacingPawn</w:t>
-      </w:r>
-      <w:proofErr w:type="spellEnd"/>
-      <w:r>
-        <w:t xml:space="preserve">. </w:t>
-      </w:r>
-    </w:p>
-    <w:p>
-      <w:pPr>
-        <w:jc w:val="both"/>
-      </w:pPr>
-      <w:r>
-        <w:t xml:space="preserve">If so, </w:t>
-      </w:r>
-      <w:r>
-        <w:t xml:space="preserve">the function Explode will be called. First, it will </w:t>
-      </w:r>
-      <w:proofErr w:type="gramStart"/>
-      <w:r>
-        <w:t>safe</w:t>
-      </w:r>
-      <w:proofErr w:type="gramEnd"/>
-      <w:r>
-        <w:t xml:space="preserve"> check if </w:t>
-      </w:r>
-      <w:proofErr w:type="spellStart"/>
-      <w:r>
-        <w:t>ExplosionTemplate</w:t>
-      </w:r>
-      <w:proofErr w:type="spellEnd"/>
-      <w:r>
-        <w:t xml:space="preserve"> is declared. If so, it will spawn the </w:t>
-      </w:r>
-      <w:proofErr w:type="spellStart"/>
-      <w:r>
-        <w:t>ExplosionTemplate</w:t>
-      </w:r>
-      <w:proofErr w:type="spellEnd"/>
-      <w:r>
-        <w:t xml:space="preserve"> on the actor location the</w:t>
-      </w:r>
-      <w:r>
-        <w:t>n it will</w:t>
-      </w:r>
-      <w:r>
-        <w:t xml:space="preserve"> </w:t>
-      </w:r>
-      <w:r>
-        <w:t>destroy</w:t>
-      </w:r>
-      <w:r>
-        <w:t xml:space="preserve"> itself</w:t>
-      </w:r>
-      <w:r>
-        <w:t>.</w:t>
-      </w:r>
-    </w:p>
-    <w:p>
-      <w:pPr>
-        <w:jc w:val="both"/>
-      </w:pPr>
-      <w:r>
-        <w:t>Then</w:t>
-      </w:r>
-      <w:r>
-        <w:t xml:space="preserve">, it will call </w:t>
-      </w:r>
-      <w:r>
-        <w:t xml:space="preserve">player’s </w:t>
-      </w:r>
-      <w:proofErr w:type="spellStart"/>
-      <w:r>
-        <w:t>GotHit</w:t>
-      </w:r>
-      <w:proofErr w:type="spellEnd"/>
-      <w:r>
-        <w:t xml:space="preserve"> function, setting the vehicle mesh physics linear velocity on the Z axis to 500.0f and will briefly stop moving.</w:t>
-      </w:r>
-    </w:p>
-    <w:p/>
+        <w:t xml:space="preserve"> check if there’s a Explosion Template. If so, it will emit the effect onto the </w:t>
+      </w:r>
+      <w:proofErr w:type="spellStart"/>
+      <w:r>
+        <w:t>OnH</w:t>
+      </w:r>
+      <w:r>
+        <w:t>it</w:t>
+      </w:r>
+      <w:proofErr w:type="spellEnd"/>
+      <w:r>
+        <w:t xml:space="preserve"> vehicle. Finally, it will set the actor to hidden, its collision to none and its mesh to </w:t>
+      </w:r>
+      <w:proofErr w:type="spellStart"/>
+      <w:r>
+        <w:t>nullptr</w:t>
+      </w:r>
+      <w:proofErr w:type="spellEnd"/>
+      <w:r>
+        <w:t>. The server will notice that no one is calling the power up and will destroy it automatically.</w:t>
+      </w:r>
+    </w:p>
     <w:p>
       <w:pPr>
         <w:rPr>
@@ -2806,98 +2869,39 @@
           <w:bCs/>
           <w:color w:val="767171" w:themeColor="background2" w:themeShade="80"/>
         </w:rPr>
-        <w:br w:type="page"/>
-      </w:r>
-    </w:p>
-    <w:p>
-      <w:pPr>
-        <w:pStyle w:val="ListParagraph"/>
-        <w:numPr>
-          <w:ilvl w:val="1"/>
-          <w:numId w:val="2"/>
-        </w:numPr>
-        <w:rPr>
-          <w:b/>
-          <w:bCs/>
-        </w:rPr>
-      </w:pPr>
-      <w:bookmarkStart w:id="0" w:name="_Hlk98242591"/>
-      <w:r>
-        <w:rPr>
-          <w:b/>
-          <w:bCs/>
-        </w:rPr>
         <w:lastRenderedPageBreak/>
-        <w:t xml:space="preserve">Process View of the </w:t>
-      </w:r>
-      <w:proofErr w:type="spellStart"/>
-      <w:r>
-        <w:rPr>
-          <w:b/>
-          <w:bCs/>
-        </w:rPr>
-        <w:t>AFirework_PowerUp</w:t>
-      </w:r>
-      <w:proofErr w:type="spellEnd"/>
-      <w:r>
-        <w:rPr>
-          <w:b/>
-          <w:bCs/>
-        </w:rPr>
-        <w:t xml:space="preserve"> </w:t>
-      </w:r>
-      <w:r>
-        <w:rPr>
-          <w:b/>
-          <w:bCs/>
-        </w:rPr>
-        <w:t>Subm</w:t>
-      </w:r>
-      <w:r>
-        <w:rPr>
-          <w:b/>
-          <w:bCs/>
-        </w:rPr>
-        <w:t>odule</w:t>
-      </w:r>
-    </w:p>
-    <w:bookmarkEnd w:id="0"/>
-    <w:p>
-      <w:pPr>
+        <w:t>ON</w:t>
+      </w:r>
+      <w:r>
         <w:rPr>
           <w:b/>
           <w:bCs/>
           <w:color w:val="767171" w:themeColor="background2" w:themeShade="80"/>
         </w:rPr>
-      </w:pPr>
-      <w:r>
+        <w:t>HIT</w:t>
+      </w:r>
+    </w:p>
+    <w:p>
+      <w:pPr>
+        <w:jc w:val="center"/>
         <w:rPr>
           <w:b/>
           <w:bCs/>
           <w:color w:val="767171" w:themeColor="background2" w:themeShade="80"/>
         </w:rPr>
-        <w:t>TICK</w:t>
-      </w:r>
-    </w:p>
-    <w:p>
-      <w:pPr>
-        <w:jc w:val="center"/>
-        <w:rPr>
-          <w:b/>
-          <w:bCs/>
-        </w:rPr>
       </w:pPr>
       <w:r>
         <w:rPr>
           <w:b/>
           <w:bCs/>
           <w:noProof/>
+          <w:color w:val="767171" w:themeColor="background2" w:themeShade="80"/>
         </w:rPr>
         <w:drawing>
-          <wp:inline distT="0" distB="0" distL="0" distR="0" wp14:anchorId="5E200B2C" wp14:editId="41468EF1">
-            <wp:extent cx="2743200" cy="4203905"/>
-            <wp:effectExtent l="0" t="0" r="0" b="6350"/>
-            <wp:docPr id="22" name="Picture 22"/>
+          <wp:inline distT="0" distB="0" distL="0" distR="0" wp14:anchorId="1C2624F3" wp14:editId="46C051B2">
+            <wp:extent cx="3478086" cy="3747375"/>
+            <wp:effectExtent l="0" t="0" r="8255" b="5715"/>
+            <wp:docPr id="12" name="Picture 12"/>
             <wp:cNvGraphicFramePr>
               <a:graphicFrameLocks xmlns:a="http://schemas.openxmlformats.org/drawingml/2006/main" noChangeAspect="1"/>
             </wp:cNvGraphicFramePr>
@@ -2905,7 +2909,7 @@
               <a:graphicData uri="http://schemas.openxmlformats.org/drawingml/2006/picture">
                 <pic:pic xmlns:pic="http://schemas.openxmlformats.org/drawingml/2006/picture">
                   <pic:nvPicPr>
-                    <pic:cNvPr id="0" name="Picture 7"/>
+                    <pic:cNvPr id="0" name="Picture 8"/>
                     <pic:cNvPicPr>
                       <a:picLocks noChangeAspect="1" noChangeArrowheads="1"/>
                     </pic:cNvPicPr>
@@ -2926,7 +2930,7 @@
                   <pic:spPr bwMode="auto">
                     <a:xfrm>
                       <a:off x="0" y="0"/>
-                      <a:ext cx="2749724" cy="4213903"/>
+                      <a:ext cx="3496213" cy="3766905"/>
                     </a:xfrm>
                     <a:prstGeom prst="rect">
                       <a:avLst/>
@@ -2948,150 +2952,125 @@
         <w:jc w:val="both"/>
       </w:pPr>
       <w:r>
-        <w:t xml:space="preserve">The Tick sequence of </w:t>
-      </w:r>
-      <w:proofErr w:type="spellStart"/>
-      <w:r>
-        <w:t>A</w:t>
-      </w:r>
-      <w:r>
-        <w:t>Firework_PowerUp</w:t>
-      </w:r>
-      <w:proofErr w:type="spellEnd"/>
+        <w:t xml:space="preserve">The </w:t>
+      </w:r>
+      <w:proofErr w:type="spellStart"/>
+      <w:r>
+        <w:t>OnHit</w:t>
+      </w:r>
+      <w:proofErr w:type="spellEnd"/>
+      <w:r>
+        <w:t xml:space="preserve"> sequence</w:t>
+      </w:r>
       <w:r>
         <w:t xml:space="preserve"> </w:t>
       </w:r>
       <w:r>
-        <w:t xml:space="preserve">starts when the game begins but the sequence only triggers if the power up was fired. Upon firing, the cooldown and despawn timers are updated by </w:t>
-      </w:r>
-      <w:proofErr w:type="spellStart"/>
-      <w:r>
-        <w:t>DeltaTime</w:t>
+        <w:t xml:space="preserve">of </w:t>
+      </w:r>
+      <w:proofErr w:type="spellStart"/>
+      <w:r>
+        <w:t>ABowlingBall</w:t>
+      </w:r>
+      <w:r>
+        <w:t>_PowerUp</w:t>
+      </w:r>
+      <w:proofErr w:type="spellEnd"/>
+      <w:r>
+        <w:t xml:space="preserve"> </w:t>
+      </w:r>
+      <w:r>
+        <w:t>starts when the power up collision sphere</w:t>
+      </w:r>
+      <w:r>
+        <w:t xml:space="preserve"> hits a vehicle</w:t>
+      </w:r>
+      <w:r>
+        <w:t>. When it begins, it first checks if it already</w:t>
+      </w:r>
+      <w:r>
+        <w:t xml:space="preserve"> </w:t>
+      </w:r>
+      <w:r>
+        <w:t>has</w:t>
+      </w:r>
+      <w:r>
+        <w:t xml:space="preserve"> been picked by another player. If not, it will </w:t>
+      </w:r>
+      <w:proofErr w:type="gramStart"/>
+      <w:r>
+        <w:t>s</w:t>
+      </w:r>
+      <w:r>
+        <w:t>afe</w:t>
+      </w:r>
+      <w:proofErr w:type="gramEnd"/>
+      <w:r>
+        <w:t xml:space="preserve"> </w:t>
+      </w:r>
+      <w:r>
+        <w:t xml:space="preserve">check if the </w:t>
+      </w:r>
+      <w:proofErr w:type="spellStart"/>
+      <w:r>
+        <w:t>OtherActor</w:t>
+      </w:r>
+      <w:proofErr w:type="spellEnd"/>
+      <w:r>
+        <w:t xml:space="preserve"> is, in fact, a </w:t>
+      </w:r>
+      <w:proofErr w:type="spellStart"/>
+      <w:r>
+        <w:t>ARCRacingPawn</w:t>
       </w:r>
       <w:proofErr w:type="spellEnd"/>
       <w:r>
         <w:t xml:space="preserve">. </w:t>
       </w:r>
-      <w:r>
-        <w:t xml:space="preserve">To ensure the power up won’t collide with the emitter (vehicle pawn), its collision and profile name won’t be set until </w:t>
-      </w:r>
-      <w:proofErr w:type="spellStart"/>
-      <w:r>
-        <w:t>m_Cooldown</w:t>
-      </w:r>
-      <w:proofErr w:type="spellEnd"/>
-      <w:r>
-        <w:t xml:space="preserve"> goes over the threshold </w:t>
-      </w:r>
-      <w:proofErr w:type="spellStart"/>
-      <w:r>
-        <w:t>MaxCooldown</w:t>
-      </w:r>
-      <w:proofErr w:type="spellEnd"/>
-      <w:r>
-        <w:t xml:space="preserve"> (Value of 2.0f)</w:t>
-      </w:r>
-      <w:r>
-        <w:t>. If so, t</w:t>
-      </w:r>
-      <w:r>
-        <w:t xml:space="preserve">he collision is set to </w:t>
-      </w:r>
-      <w:proofErr w:type="spellStart"/>
-      <w:proofErr w:type="gramStart"/>
-      <w:r>
-        <w:t>c</w:t>
-      </w:r>
-      <w:r>
-        <w:t>ollisionEnabled</w:t>
-      </w:r>
-      <w:proofErr w:type="spellEnd"/>
-      <w:r>
-        <w:t>::</w:t>
-      </w:r>
-      <w:proofErr w:type="spellStart"/>
-      <w:proofErr w:type="gramEnd"/>
-      <w:r>
-        <w:t>QueryAndPhysics</w:t>
-      </w:r>
-      <w:proofErr w:type="spellEnd"/>
-      <w:r>
-        <w:t xml:space="preserve"> and </w:t>
-      </w:r>
-      <w:r>
-        <w:t>its profile name</w:t>
-      </w:r>
-      <w:r>
-        <w:t xml:space="preserve"> is set to </w:t>
-      </w:r>
-      <w:proofErr w:type="spellStart"/>
-      <w:r>
-        <w:t>BlockAllDynamic</w:t>
-      </w:r>
-      <w:proofErr w:type="spellEnd"/>
-      <w:r>
-        <w:t>.</w:t>
-      </w:r>
-      <w:r>
-        <w:t xml:space="preserve"> Finally, </w:t>
-      </w:r>
-      <w:r>
-        <w:t>the cooldown is reset to zero.</w:t>
-      </w:r>
     </w:p>
     <w:p>
       <w:pPr>
         <w:jc w:val="both"/>
       </w:pPr>
       <w:r>
-        <w:t xml:space="preserve">At the same time, </w:t>
-      </w:r>
-      <w:proofErr w:type="spellStart"/>
-      <w:r>
-        <w:t>TimeUntilDespawn</w:t>
-      </w:r>
-      <w:proofErr w:type="spellEnd"/>
-      <w:r>
-        <w:t xml:space="preserve"> is updated by </w:t>
-      </w:r>
-      <w:proofErr w:type="spellStart"/>
-      <w:r>
-        <w:t>DeltaTime</w:t>
-      </w:r>
-      <w:proofErr w:type="spellEnd"/>
-      <w:r>
-        <w:t xml:space="preserve">. If </w:t>
-      </w:r>
-      <w:proofErr w:type="spellStart"/>
-      <w:r>
-        <w:t>TimeUntilDespawn</w:t>
-      </w:r>
-      <w:proofErr w:type="spellEnd"/>
-      <w:r>
-        <w:t xml:space="preserve"> goes over the threshold </w:t>
-      </w:r>
-      <w:proofErr w:type="spellStart"/>
-      <w:r>
-        <w:t>MaxTimeUntilDespawn</w:t>
-      </w:r>
-      <w:proofErr w:type="spellEnd"/>
-      <w:r>
-        <w:t xml:space="preserve"> (Value of 5.0f), it will destroy itself and reset </w:t>
-      </w:r>
-      <w:proofErr w:type="spellStart"/>
-      <w:r>
-        <w:t>TimeUntilDespawn</w:t>
-      </w:r>
-      <w:proofErr w:type="spellEnd"/>
-      <w:r>
-        <w:t xml:space="preserve"> to zero. This sequence is here only to make sure the power up will be destroy if it doesn’t hit a vehicle within 5 seconds.</w:t>
-      </w:r>
-    </w:p>
-    <w:p>
-      <w:r>
-        <w:br w:type="page"/>
-      </w:r>
-    </w:p>
+        <w:t xml:space="preserve">If so, </w:t>
+      </w:r>
+      <w:r>
+        <w:t xml:space="preserve">the function </w:t>
+      </w:r>
+      <w:proofErr w:type="spellStart"/>
+      <w:r>
+        <w:t>NetMulticast</w:t>
+      </w:r>
+      <w:r>
+        <w:t>Explode</w:t>
+      </w:r>
+      <w:proofErr w:type="spellEnd"/>
+      <w:r>
+        <w:t xml:space="preserve"> will be called. </w:t>
+      </w:r>
+      <w:r>
+        <w:t>Then</w:t>
+      </w:r>
+      <w:r>
+        <w:t xml:space="preserve">, it will call </w:t>
+      </w:r>
+      <w:r>
+        <w:t xml:space="preserve">player’s </w:t>
+      </w:r>
+      <w:proofErr w:type="spellStart"/>
+      <w:r>
+        <w:t>OnRep</w:t>
+      </w:r>
+      <w:r>
+        <w:t>GotHit</w:t>
+      </w:r>
+      <w:proofErr w:type="spellEnd"/>
+      <w:r>
+        <w:t xml:space="preserve"> function, setting the vehicle mesh physics linear velocity on the Z axis to 500.0f and will briefly stop moving.</w:t>
+      </w:r>
+    </w:p>
+    <w:p/>
     <w:p>
       <w:pPr>
         <w:rPr>
@@ -3106,13 +3085,64 @@
           <w:bCs/>
           <w:color w:val="767171" w:themeColor="background2" w:themeShade="80"/>
         </w:rPr>
+        <w:br w:type="page"/>
+      </w:r>
+    </w:p>
+    <w:p>
+      <w:pPr>
+        <w:pStyle w:val="ListParagraph"/>
+        <w:numPr>
+          <w:ilvl w:val="1"/>
+          <w:numId w:val="2"/>
+        </w:numPr>
+        <w:rPr>
+          <w:b/>
+          <w:bCs/>
+        </w:rPr>
+      </w:pPr>
+      <w:bookmarkStart w:id="1" w:name="_Hlk98242591"/>
+      <w:r>
+        <w:rPr>
+          <w:b/>
+          <w:bCs/>
+        </w:rPr>
         <w:lastRenderedPageBreak/>
-        <w:t>USE</w:t>
-      </w:r>
-    </w:p>
-    <w:p>
-      <w:pPr>
-        <w:jc w:val="center"/>
+        <w:t xml:space="preserve">Process View of the </w:t>
+      </w:r>
+      <w:proofErr w:type="spellStart"/>
+      <w:r>
+        <w:rPr>
+          <w:b/>
+          <w:bCs/>
+        </w:rPr>
+        <w:t>AFirework_PowerUp</w:t>
+      </w:r>
+      <w:proofErr w:type="spellEnd"/>
+      <w:r>
+        <w:rPr>
+          <w:b/>
+          <w:bCs/>
+        </w:rPr>
+        <w:t xml:space="preserve"> </w:t>
+      </w:r>
+      <w:r>
+        <w:rPr>
+          <w:b/>
+          <w:bCs/>
+        </w:rPr>
+        <w:t>Subm</w:t>
+      </w:r>
+      <w:r>
+        <w:rPr>
+          <w:b/>
+          <w:bCs/>
+        </w:rPr>
+        <w:t>odule</w:t>
+      </w:r>
+    </w:p>
+    <w:bookmarkEnd w:id="1"/>
+    <w:p>
+      <w:pPr>
         <w:rPr>
           <w:b/>
           <w:bCs/>
@@ -3123,14 +3153,30 @@
         <w:rPr>
           <w:b/>
           <w:bCs/>
+          <w:color w:val="767171" w:themeColor="background2" w:themeShade="80"/>
+        </w:rPr>
+        <w:t>TICK</w:t>
+      </w:r>
+    </w:p>
+    <w:p>
+      <w:pPr>
+        <w:jc w:val="center"/>
+        <w:rPr>
+          <w:b/>
+          <w:bCs/>
+        </w:rPr>
+      </w:pPr>
+      <w:r>
+        <w:rPr>
+          <w:b/>
+          <w:bCs/>
           <w:noProof/>
-          <w:color w:val="767171" w:themeColor="background2" w:themeShade="80"/>
         </w:rPr>
         <w:drawing>
-          <wp:inline distT="0" distB="0" distL="0" distR="0" wp14:anchorId="363B4E39" wp14:editId="0EC2B3DC">
-            <wp:extent cx="3181900" cy="2642310"/>
-            <wp:effectExtent l="0" t="0" r="0" b="5715"/>
-            <wp:docPr id="21" name="Picture 21"/>
+          <wp:inline distT="0" distB="0" distL="0" distR="0" wp14:anchorId="46FA2509" wp14:editId="657066B5">
+            <wp:extent cx="2647833" cy="3732806"/>
+            <wp:effectExtent l="0" t="0" r="635" b="1270"/>
+            <wp:docPr id="13" name="Picture 13"/>
             <wp:cNvGraphicFramePr>
               <a:graphicFrameLocks xmlns:a="http://schemas.openxmlformats.org/drawingml/2006/main" noChangeAspect="1"/>
             </wp:cNvGraphicFramePr>
@@ -3138,7 +3184,7 @@
               <a:graphicData uri="http://schemas.openxmlformats.org/drawingml/2006/picture">
                 <pic:pic xmlns:pic="http://schemas.openxmlformats.org/drawingml/2006/picture">
                   <pic:nvPicPr>
-                    <pic:cNvPr id="0" name="Picture 6"/>
+                    <pic:cNvPr id="0" name="Picture 9"/>
                     <pic:cNvPicPr>
                       <a:picLocks noChangeAspect="1" noChangeArrowheads="1"/>
                     </pic:cNvPicPr>
@@ -3159,7 +3205,7 @@
                   <pic:spPr bwMode="auto">
                     <a:xfrm>
                       <a:off x="0" y="0"/>
-                      <a:ext cx="3191751" cy="2650490"/>
+                      <a:ext cx="2659276" cy="3748938"/>
                     </a:xfrm>
                     <a:prstGeom prst="rect">
                       <a:avLst/>
@@ -3181,7 +3227,7 @@
         <w:jc w:val="both"/>
       </w:pPr>
       <w:r>
-        <w:t xml:space="preserve">The Use sequence of </w:t>
+        <w:t xml:space="preserve">The Tick sequence of </w:t>
       </w:r>
       <w:proofErr w:type="spellStart"/>
       <w:r>
@@ -3192,55 +3238,66 @@
       </w:r>
       <w:proofErr w:type="spellEnd"/>
       <w:r>
-        <w:t xml:space="preserve"> starts when </w:t>
-      </w:r>
-      <w:proofErr w:type="spellStart"/>
-      <w:r>
-        <w:t>ARCRacingPawn</w:t>
-      </w:r>
-      <w:proofErr w:type="spellEnd"/>
-      <w:r>
-        <w:t xml:space="preserve"> uses its current power up. The goal if this sequence is to reenable different options that were initially disabled, such as physics, collisions and profile name, then add force to the actor. </w:t>
-      </w:r>
-    </w:p>
-    <w:p>
-      <w:pPr>
-        <w:jc w:val="both"/>
-      </w:pPr>
-      <w:r>
-        <w:t xml:space="preserve">Upon use, the switch </w:t>
-      </w:r>
-      <w:proofErr w:type="spellStart"/>
-      <w:r>
-        <w:t>isFired</w:t>
-      </w:r>
-      <w:proofErr w:type="spellEnd"/>
-      <w:r>
-        <w:t xml:space="preserve"> is set to true (which triggers the Tick function). Simulate physics and rigid body are set to true and the collision profile name is set to </w:t>
-      </w:r>
-      <w:r>
-        <w:t>Firework</w:t>
-      </w:r>
-      <w:r>
-        <w:t>, so the power up can ignore the vehicle</w:t>
-      </w:r>
+        <w:t xml:space="preserve"> </w:t>
+      </w:r>
+      <w:r>
+        <w:t xml:space="preserve">starts when the game begins but the sequence only triggers if the power up was fired. Upon firing, the despawn timer </w:t>
+      </w:r>
+      <w:r>
+        <w:t>is</w:t>
+      </w:r>
+      <w:r>
+        <w:t xml:space="preserve"> updated by </w:t>
+      </w:r>
+      <w:proofErr w:type="spellStart"/>
+      <w:r>
+        <w:t>DeltaTime</w:t>
+      </w:r>
+      <w:proofErr w:type="spellEnd"/>
       <w:r>
         <w:t xml:space="preserve">. </w:t>
       </w:r>
       <w:r>
-        <w:t xml:space="preserve">Finally, we add force to the sphere going in the same direction as the vehicle. The force is set at a </w:t>
-      </w:r>
-      <w:r>
-        <w:t>50</w:t>
-      </w:r>
-      <w:r>
-        <w:t>000 multiplied by the mass of the sphere.</w:t>
-      </w:r>
-    </w:p>
-    <w:p>
-      <w:pPr>
-        <w:jc w:val="center"/>
-      </w:pPr>
+        <w:t xml:space="preserve">If </w:t>
+      </w:r>
+      <w:proofErr w:type="spellStart"/>
+      <w:r>
+        <w:t>TimeUntilDespawn</w:t>
+      </w:r>
+      <w:proofErr w:type="spellEnd"/>
+      <w:r>
+        <w:t xml:space="preserve"> goes over the threshold </w:t>
+      </w:r>
+      <w:proofErr w:type="spellStart"/>
+      <w:r>
+        <w:t>MaxTimeUntilDespawn</w:t>
+      </w:r>
+      <w:proofErr w:type="spellEnd"/>
+      <w:r>
+        <w:t xml:space="preserve"> (Value of 5.0f), </w:t>
+      </w:r>
+      <w:r>
+        <w:t xml:space="preserve">it will set the actor to hidden, its collision to none and its mesh to </w:t>
+      </w:r>
+      <w:proofErr w:type="spellStart"/>
+      <w:r>
+        <w:t>nullptr</w:t>
+      </w:r>
+      <w:proofErr w:type="spellEnd"/>
+      <w:r>
+        <w:t>. The server will notice that no one is calling the power up and will destroy it automatically. Finally, it will r</w:t>
+      </w:r>
+      <w:r>
+        <w:t xml:space="preserve">eset </w:t>
+      </w:r>
+      <w:proofErr w:type="spellStart"/>
+      <w:r>
+        <w:t>TimeUntilDespawn</w:t>
+      </w:r>
+      <w:proofErr w:type="spellEnd"/>
+      <w:r>
+        <w:t xml:space="preserve"> to zero. This sequence is here only to make sure the power up will be destroy if it doesn’t hit a vehicle within 5 seconds.</w:t>
+      </w:r>
     </w:p>
     <w:p>
       <w:r>
@@ -3262,15 +3319,7 @@
           <w:color w:val="767171" w:themeColor="background2" w:themeShade="80"/>
         </w:rPr>
         <w:lastRenderedPageBreak/>
-        <w:t>ON</w:t>
-      </w:r>
-      <w:r>
-        <w:rPr>
-          <w:b/>
-          <w:bCs/>
-          <w:color w:val="767171" w:themeColor="background2" w:themeShade="80"/>
-        </w:rPr>
-        <w:t>HIT</w:t>
+        <w:t>USE</w:t>
       </w:r>
     </w:p>
     <w:p>
@@ -3290,10 +3339,10 @@
           <w:color w:val="767171" w:themeColor="background2" w:themeShade="80"/>
         </w:rPr>
         <w:drawing>
-          <wp:inline distT="0" distB="0" distL="0" distR="0" wp14:anchorId="39BD4629" wp14:editId="6E6A262A">
-            <wp:extent cx="4006446" cy="5316970"/>
-            <wp:effectExtent l="0" t="0" r="0" b="0"/>
-            <wp:docPr id="20" name="Picture 20"/>
+          <wp:inline distT="0" distB="0" distL="0" distR="0" wp14:anchorId="5F0F71DC" wp14:editId="488C345D">
+            <wp:extent cx="2546856" cy="2498808"/>
+            <wp:effectExtent l="0" t="0" r="6350" b="0"/>
+            <wp:docPr id="14" name="Picture 14"/>
             <wp:cNvGraphicFramePr>
               <a:graphicFrameLocks xmlns:a="http://schemas.openxmlformats.org/drawingml/2006/main" noChangeAspect="1"/>
             </wp:cNvGraphicFramePr>
@@ -3301,7 +3350,7 @@
               <a:graphicData uri="http://schemas.openxmlformats.org/drawingml/2006/picture">
                 <pic:pic xmlns:pic="http://schemas.openxmlformats.org/drawingml/2006/picture">
                   <pic:nvPicPr>
-                    <pic:cNvPr id="0" name="Picture 5"/>
+                    <pic:cNvPr id="0" name="Picture 10"/>
                     <pic:cNvPicPr>
                       <a:picLocks noChangeAspect="1" noChangeArrowheads="1"/>
                     </pic:cNvPicPr>
@@ -3322,7 +3371,7 @@
                   <pic:spPr bwMode="auto">
                     <a:xfrm>
                       <a:off x="0" y="0"/>
-                      <a:ext cx="4022244" cy="5337935"/>
+                      <a:ext cx="2567673" cy="2519232"/>
                     </a:xfrm>
                     <a:prstGeom prst="rect">
                       <a:avLst/>
@@ -3344,15 +3393,7 @@
         <w:jc w:val="both"/>
       </w:pPr>
       <w:r>
-        <w:t xml:space="preserve">The </w:t>
-      </w:r>
-      <w:proofErr w:type="spellStart"/>
-      <w:r>
-        <w:t>OnHit</w:t>
-      </w:r>
-      <w:proofErr w:type="spellEnd"/>
-      <w:r>
-        <w:t xml:space="preserve"> sequence of </w:t>
+        <w:t xml:space="preserve">The Use sequence of </w:t>
       </w:r>
       <w:proofErr w:type="spellStart"/>
       <w:r>
@@ -3363,44 +3404,7 @@
       </w:r>
       <w:proofErr w:type="spellEnd"/>
       <w:r>
-        <w:t xml:space="preserve"> </w:t>
-      </w:r>
-      <w:r>
-        <w:t>starts when the power up collision sphere</w:t>
-      </w:r>
-      <w:r>
-        <w:t xml:space="preserve"> hits a vehicle</w:t>
-      </w:r>
-      <w:r>
-        <w:t>. When it begins, it first checks if it already</w:t>
-      </w:r>
-      <w:r>
-        <w:t xml:space="preserve"> </w:t>
-      </w:r>
-      <w:r>
-        <w:t xml:space="preserve">has been picked by another player. If not, it will </w:t>
-      </w:r>
-      <w:proofErr w:type="gramStart"/>
-      <w:r>
-        <w:t>s</w:t>
-      </w:r>
-      <w:r>
-        <w:t>afe</w:t>
-      </w:r>
-      <w:proofErr w:type="gramEnd"/>
-      <w:r>
-        <w:t xml:space="preserve"> </w:t>
-      </w:r>
-      <w:r>
-        <w:t xml:space="preserve">check if the </w:t>
-      </w:r>
-      <w:proofErr w:type="spellStart"/>
-      <w:r>
-        <w:t>OtherActor</w:t>
-      </w:r>
-      <w:proofErr w:type="spellEnd"/>
-      <w:r>
-        <w:t xml:space="preserve"> is, in fact, a </w:t>
+        <w:t xml:space="preserve"> starts when </w:t>
       </w:r>
       <w:proofErr w:type="spellStart"/>
       <w:r>
@@ -3408,131 +3412,77 @@
       </w:r>
       <w:proofErr w:type="spellEnd"/>
       <w:r>
+        <w:t xml:space="preserve"> uses its current power up. The goal if this sequence is to reenable different options that were initially disabled, such as physics, collisions and profile name,</w:t>
+      </w:r>
+      <w:r>
+        <w:t xml:space="preserve"> set its location and</w:t>
+      </w:r>
+      <w:r>
+        <w:t xml:space="preserve"> then add force to the actor. </w:t>
+      </w:r>
+    </w:p>
+    <w:p>
+      <w:pPr>
+        <w:jc w:val="both"/>
+      </w:pPr>
+      <w:r>
+        <w:t xml:space="preserve">Upon use, the switch </w:t>
+      </w:r>
+      <w:proofErr w:type="spellStart"/>
+      <w:r>
+        <w:t>isFired</w:t>
+      </w:r>
+      <w:proofErr w:type="spellEnd"/>
+      <w:r>
+        <w:t xml:space="preserve"> is set to true (which triggers the Tick function)</w:t>
+      </w:r>
+      <w:r>
+        <w:t xml:space="preserve"> and sets the actor location to be in front of the player</w:t>
+      </w:r>
+      <w:r>
+        <w:t xml:space="preserve">. Simulate physics and rigid body are set to true and the collision profile </w:t>
+      </w:r>
+      <w:r>
+        <w:t xml:space="preserve">name is set to </w:t>
+      </w:r>
+      <w:proofErr w:type="spellStart"/>
+      <w:r>
+        <w:rPr>
+          <w:highlight w:val="yellow"/>
+        </w:rPr>
+        <w:t>BlockAll</w:t>
+      </w:r>
+      <w:proofErr w:type="spellEnd"/>
+      <w:r>
         <w:t xml:space="preserve">. </w:t>
       </w:r>
+      <w:r>
+        <w:t xml:space="preserve">Finally, we add force to the sphere going in the same direction as the vehicle. The force is set at a </w:t>
+      </w:r>
+      <w:r>
+        <w:rPr>
+          <w:highlight w:val="yellow"/>
+        </w:rPr>
+        <w:t>50</w:t>
+      </w:r>
+      <w:r>
+        <w:rPr>
+          <w:highlight w:val="yellow"/>
+        </w:rPr>
+        <w:t>000</w:t>
+      </w:r>
+      <w:r>
+        <w:t xml:space="preserve"> multiplied by the mass of the sphere.</w:t>
+      </w:r>
     </w:p>
     <w:p>
       <w:pPr>
         <w:jc w:val="both"/>
       </w:pPr>
-      <w:r>
-        <w:t xml:space="preserve">If so, </w:t>
-      </w:r>
-      <w:r>
-        <w:t xml:space="preserve">the function Explode will be called. First, it will </w:t>
-      </w:r>
-      <w:proofErr w:type="gramStart"/>
-      <w:r>
-        <w:t>safe</w:t>
-      </w:r>
-      <w:proofErr w:type="gramEnd"/>
-      <w:r>
-        <w:t xml:space="preserve"> check if </w:t>
-      </w:r>
-      <w:proofErr w:type="spellStart"/>
-      <w:r>
-        <w:t>ExplosionTemplate</w:t>
-      </w:r>
-      <w:proofErr w:type="spellEnd"/>
-      <w:r>
-        <w:t xml:space="preserve"> is declared. If so, it will spawn the </w:t>
-      </w:r>
-      <w:proofErr w:type="spellStart"/>
-      <w:r>
-        <w:t>ExplosionTemplate</w:t>
-      </w:r>
-      <w:proofErr w:type="spellEnd"/>
-      <w:r>
-        <w:t xml:space="preserve"> on the actor location then it will destroy itself</w:t>
-      </w:r>
-      <w:r>
-        <w:t>.</w:t>
-      </w:r>
     </w:p>
     <w:p>
       <w:pPr>
         <w:jc w:val="both"/>
-      </w:pPr>
-      <w:r>
-        <w:t xml:space="preserve">Then, it will call </w:t>
-      </w:r>
-      <w:r>
-        <w:t xml:space="preserve">player’s </w:t>
-      </w:r>
-      <w:proofErr w:type="spellStart"/>
-      <w:r>
-        <w:t>GotHit</w:t>
-      </w:r>
-      <w:proofErr w:type="spellEnd"/>
-      <w:r>
-        <w:t xml:space="preserve"> function, setting the vehicle mesh physics linear velocity on the Z axis to 500.0f and will briefly stop moving.</w:t>
-      </w:r>
-    </w:p>
-    <w:p/>
-    <w:p>
-      <w:pPr>
-        <w:rPr>
-          <w:b/>
-          <w:bCs/>
-        </w:rPr>
-      </w:pPr>
-      <w:r>
-        <w:rPr>
-          <w:b/>
-          <w:bCs/>
-        </w:rPr>
-        <w:br w:type="page"/>
-      </w:r>
-    </w:p>
-    <w:p>
-      <w:pPr>
-        <w:ind w:left="360"/>
-        <w:rPr>
-          <w:b/>
-          <w:bCs/>
-        </w:rPr>
-      </w:pPr>
-      <w:r>
-        <w:rPr>
-          <w:b/>
-          <w:bCs/>
-        </w:rPr>
-        <w:lastRenderedPageBreak/>
-        <w:t xml:space="preserve">5.3 </w:t>
-      </w:r>
-      <w:r>
-        <w:rPr>
-          <w:b/>
-          <w:bCs/>
-        </w:rPr>
-        <w:t xml:space="preserve">Process View of the </w:t>
-      </w:r>
-      <w:proofErr w:type="spellStart"/>
-      <w:r>
-        <w:rPr>
-          <w:b/>
-          <w:bCs/>
-        </w:rPr>
-        <w:t>AFreeze_PowerUp</w:t>
-      </w:r>
-      <w:proofErr w:type="spellEnd"/>
-      <w:r>
-        <w:rPr>
-          <w:b/>
-          <w:bCs/>
-        </w:rPr>
-        <w:t xml:space="preserve"> </w:t>
-      </w:r>
-      <w:r>
-        <w:rPr>
-          <w:b/>
-          <w:bCs/>
-        </w:rPr>
-        <w:t>Submodule</w:t>
-      </w:r>
-    </w:p>
-    <w:p>
-      <w:pPr>
         <w:rPr>
           <w:b/>
           <w:bCs/>
@@ -3545,28 +3495,25 @@
           <w:bCs/>
           <w:color w:val="767171" w:themeColor="background2" w:themeShade="80"/>
         </w:rPr>
-        <w:t>TICK</w:t>
+        <w:t>NETMULTICASTEXPLODE</w:t>
       </w:r>
     </w:p>
     <w:p>
       <w:pPr>
         <w:jc w:val="center"/>
-        <w:rPr>
-          <w:b/>
-          <w:bCs/>
-        </w:rPr>
       </w:pPr>
       <w:r>
         <w:rPr>
           <w:b/>
           <w:bCs/>
           <w:noProof/>
+          <w:color w:val="767171" w:themeColor="background2" w:themeShade="80"/>
         </w:rPr>
         <w:drawing>
-          <wp:inline distT="0" distB="0" distL="0" distR="0" wp14:anchorId="6102A55F" wp14:editId="4F624CA0">
-            <wp:extent cx="2501525" cy="4841563"/>
-            <wp:effectExtent l="0" t="0" r="0" b="0"/>
-            <wp:docPr id="18" name="Picture 18"/>
+          <wp:inline distT="0" distB="0" distL="0" distR="0" wp14:anchorId="0266738B" wp14:editId="6F7D1751">
+            <wp:extent cx="1856849" cy="2321577"/>
+            <wp:effectExtent l="0" t="0" r="0" b="2540"/>
+            <wp:docPr id="19" name="Picture 19"/>
             <wp:cNvGraphicFramePr>
               <a:graphicFrameLocks xmlns:a="http://schemas.openxmlformats.org/drawingml/2006/main" noChangeAspect="1"/>
             </wp:cNvGraphicFramePr>
@@ -3574,7 +3521,7 @@
               <a:graphicData uri="http://schemas.openxmlformats.org/drawingml/2006/picture">
                 <pic:pic xmlns:pic="http://schemas.openxmlformats.org/drawingml/2006/picture">
                   <pic:nvPicPr>
-                    <pic:cNvPr id="0" name="Picture 3"/>
+                    <pic:cNvPr id="0" name="Picture 12"/>
                     <pic:cNvPicPr>
                       <a:picLocks noChangeAspect="1" noChangeArrowheads="1"/>
                     </pic:cNvPicPr>
@@ -3595,7 +3542,7 @@
                   <pic:spPr bwMode="auto">
                     <a:xfrm>
                       <a:off x="0" y="0"/>
-                      <a:ext cx="2519273" cy="4875913"/>
+                      <a:ext cx="1877771" cy="2347736"/>
                     </a:xfrm>
                     <a:prstGeom prst="rect">
                       <a:avLst/>
@@ -3617,258 +3564,50 @@
         <w:jc w:val="both"/>
       </w:pPr>
       <w:r>
-        <w:t xml:space="preserve">The Tick sequence of </w:t>
+        <w:t xml:space="preserve">The </w:t>
+      </w:r>
+      <w:proofErr w:type="spellStart"/>
+      <w:r>
+        <w:t>NetMulticastExplode</w:t>
+      </w:r>
+      <w:proofErr w:type="spellEnd"/>
+      <w:r>
+        <w:t xml:space="preserve"> sequence of </w:t>
       </w:r>
       <w:proofErr w:type="spellStart"/>
       <w:r>
         <w:t>A</w:t>
       </w:r>
       <w:r>
-        <w:t>Freeze_PowerUp</w:t>
-      </w:r>
-      <w:proofErr w:type="spellEnd"/>
-      <w:r>
-        <w:t xml:space="preserve"> starts when the game begins but the sequence only triggers if the power up was picked and used. The overall goal of this sequence is to detect the actors and pawns in a radius around the power up by using </w:t>
-      </w:r>
-      <w:proofErr w:type="spellStart"/>
-      <w:r>
-        <w:t>SphereTraceMulti</w:t>
-      </w:r>
-      <w:proofErr w:type="spellEnd"/>
-      <w:r>
-        <w:t xml:space="preserve"> then apply the freeze effect when it hits the right target</w:t>
-      </w:r>
-      <w:r>
-        <w:t>.</w:t>
-      </w:r>
-    </w:p>
-    <w:p>
-      <w:pPr>
-        <w:jc w:val="both"/>
-      </w:pPr>
-      <w:r>
-        <w:t xml:space="preserve">Upon succeeding both checks, the cooldown timer is updated by </w:t>
-      </w:r>
-      <w:proofErr w:type="spellStart"/>
-      <w:r>
-        <w:t>DeltaTime</w:t>
-      </w:r>
-      <w:proofErr w:type="spellEnd"/>
-      <w:r>
-        <w:t xml:space="preserve">. When </w:t>
-      </w:r>
-      <w:proofErr w:type="spellStart"/>
-      <w:r>
-        <w:t>m_Cooldown</w:t>
-      </w:r>
-      <w:proofErr w:type="spellEnd"/>
-      <w:r>
-        <w:t xml:space="preserve"> goes over the threshold </w:t>
-      </w:r>
-      <w:proofErr w:type="spellStart"/>
-      <w:r>
-        <w:t>MaxCooldown</w:t>
-      </w:r>
-      <w:proofErr w:type="spellEnd"/>
-      <w:r>
-        <w:t xml:space="preserve"> (Value of 2.0f)</w:t>
-      </w:r>
-      <w:r>
-        <w:t>, i</w:t>
-      </w:r>
-      <w:r>
-        <w:t>t registers the actor location</w:t>
-      </w:r>
-      <w:r>
-        <w:t xml:space="preserve"> and</w:t>
-      </w:r>
-      <w:r>
-        <w:t xml:space="preserve"> create</w:t>
-      </w:r>
-      <w:r>
-        <w:t xml:space="preserve"> two </w:t>
-      </w:r>
-      <w:proofErr w:type="spellStart"/>
-      <w:r>
-        <w:t>TArrays</w:t>
-      </w:r>
-      <w:proofErr w:type="spellEnd"/>
-      <w:r>
-        <w:t>:</w:t>
-      </w:r>
-    </w:p>
-    <w:p>
-      <w:pPr>
-        <w:pStyle w:val="ListParagraph"/>
-        <w:numPr>
-          <w:ilvl w:val="0"/>
-          <w:numId w:val="20"/>
-        </w:numPr>
-        <w:jc w:val="both"/>
-      </w:pPr>
-      <w:proofErr w:type="spellStart"/>
-      <w:r>
-        <w:t>AActor</w:t>
-      </w:r>
-      <w:proofErr w:type="spellEnd"/>
-      <w:r>
-        <w:t xml:space="preserve">*: used as an ignore list for the </w:t>
-      </w:r>
-      <w:proofErr w:type="spellStart"/>
-      <w:r>
-        <w:t>SphereTraceMulti</w:t>
-      </w:r>
-      <w:proofErr w:type="spellEnd"/>
-      <w:r>
-        <w:t>.</w:t>
-      </w:r>
-    </w:p>
-    <w:p>
-      <w:pPr>
-        <w:pStyle w:val="ListParagraph"/>
-        <w:numPr>
-          <w:ilvl w:val="0"/>
-          <w:numId w:val="20"/>
-        </w:numPr>
-        <w:jc w:val="both"/>
-      </w:pPr>
-      <w:proofErr w:type="spellStart"/>
-      <w:r>
-        <w:t>FHitResult</w:t>
-      </w:r>
-      <w:proofErr w:type="spellEnd"/>
-      <w:r>
-        <w:t>*</w:t>
-      </w:r>
-      <w:r>
-        <w:t xml:space="preserve">: used to get the hit result from </w:t>
-      </w:r>
-      <w:proofErr w:type="spellStart"/>
-      <w:r>
-        <w:t>SphereTraceMulti</w:t>
-      </w:r>
-      <w:proofErr w:type="spellEnd"/>
-      <w:r>
-        <w:t>.</w:t>
-      </w:r>
-    </w:p>
-    <w:p>
-      <w:pPr>
-        <w:jc w:val="both"/>
-      </w:pPr>
-      <w:proofErr w:type="spellStart"/>
-      <w:r>
-        <w:t>SphereTraceMulti</w:t>
-      </w:r>
-      <w:proofErr w:type="spellEnd"/>
-      <w:r>
-        <w:t xml:space="preserve"> will return a </w:t>
-      </w:r>
-      <w:proofErr w:type="spellStart"/>
-      <w:r>
-        <w:t>boolean</w:t>
-      </w:r>
-      <w:proofErr w:type="spellEnd"/>
-      <w:r>
-        <w:t xml:space="preserve">. If the power up hits something, it will loop the hit array and </w:t>
-      </w:r>
-      <w:r>
-        <w:t xml:space="preserve">will </w:t>
+        <w:t>Firework_PowerUp</w:t>
+      </w:r>
+      <w:proofErr w:type="spellEnd"/>
+      <w:r>
+        <w:t xml:space="preserve"> starts when the power up has been used and has collided with a vehicle. It will first </w:t>
       </w:r>
       <w:proofErr w:type="gramStart"/>
       <w:r>
-        <w:t>s</w:t>
-      </w:r>
-      <w:r>
-        <w:t>afe</w:t>
+        <w:t>safe</w:t>
       </w:r>
       <w:proofErr w:type="gramEnd"/>
       <w:r>
-        <w:t xml:space="preserve"> </w:t>
-      </w:r>
-      <w:r>
-        <w:t xml:space="preserve">check if the </w:t>
-      </w:r>
-      <w:r>
-        <w:t>hit result</w:t>
-      </w:r>
-      <w:r>
-        <w:t xml:space="preserve"> is, in fact, a </w:t>
-      </w:r>
-      <w:proofErr w:type="spellStart"/>
-      <w:r>
-        <w:t>ARCRacingPawn</w:t>
-      </w:r>
-      <w:proofErr w:type="spellEnd"/>
-      <w:r>
-        <w:t xml:space="preserve">. If so, </w:t>
-      </w:r>
-      <w:r>
-        <w:t xml:space="preserve">the function will call the </w:t>
-      </w:r>
-      <w:proofErr w:type="spellStart"/>
-      <w:r>
-        <w:t>players’s</w:t>
-      </w:r>
-      <w:proofErr w:type="spellEnd"/>
-      <w:r>
-        <w:t xml:space="preserve"> </w:t>
-      </w:r>
-      <w:proofErr w:type="spellStart"/>
-      <w:r>
-        <w:t>freezed</w:t>
-      </w:r>
-      <w:proofErr w:type="spellEnd"/>
-      <w:r>
-        <w:t xml:space="preserve"> function, reducing its overall physical linear velocity to zero.</w:t>
-      </w:r>
-      <w:r>
-        <w:t xml:space="preserve"> Finally, the power up will destroy itself and reset the cooldown value to zero.</w:t>
-      </w:r>
-    </w:p>
-    <w:p>
-      <w:pPr>
-        <w:pStyle w:val="ListParagraph"/>
-        <w:numPr>
-          <w:ilvl w:val="1"/>
-          <w:numId w:val="22"/>
-        </w:numPr>
-        <w:jc w:val="both"/>
-        <w:rPr>
-          <w:b/>
-          <w:bCs/>
-        </w:rPr>
-      </w:pPr>
-      <w:r>
-        <w:rPr>
-          <w:b/>
-          <w:bCs/>
-        </w:rPr>
-        <w:lastRenderedPageBreak/>
-        <w:t xml:space="preserve">Process View of the </w:t>
-      </w:r>
-      <w:proofErr w:type="spellStart"/>
-      <w:r>
-        <w:rPr>
-          <w:b/>
-          <w:bCs/>
-        </w:rPr>
-        <w:t>ATrap_PowerUp</w:t>
-      </w:r>
-      <w:proofErr w:type="spellEnd"/>
-      <w:r>
-        <w:rPr>
-          <w:b/>
-          <w:bCs/>
-        </w:rPr>
-        <w:t xml:space="preserve"> </w:t>
-      </w:r>
-      <w:r>
-        <w:rPr>
-          <w:b/>
-          <w:bCs/>
-        </w:rPr>
-        <w:t>Submodule</w:t>
+        <w:t xml:space="preserve"> check if there’s a Explosion Template. If so, it will emit the effect onto the </w:t>
+      </w:r>
+      <w:proofErr w:type="spellStart"/>
+      <w:r>
+        <w:t>OnHit</w:t>
+      </w:r>
+      <w:proofErr w:type="spellEnd"/>
+      <w:r>
+        <w:t xml:space="preserve"> vehicle. Finally, it will set the actor to hidden, its collision to none and its mesh to </w:t>
+      </w:r>
+      <w:proofErr w:type="spellStart"/>
+      <w:r>
+        <w:t>nullptr</w:t>
+      </w:r>
+      <w:proofErr w:type="spellEnd"/>
+      <w:r>
+        <w:t>. The server will notice that no one is calling the power up and will destroy it automatically.</w:t>
       </w:r>
     </w:p>
     <w:p>
@@ -3885,24 +3624,39 @@
           <w:bCs/>
           <w:color w:val="767171" w:themeColor="background2" w:themeShade="80"/>
         </w:rPr>
-        <w:t>ONOVERLAP</w:t>
+        <w:lastRenderedPageBreak/>
+        <w:t>ON</w:t>
+      </w:r>
+      <w:r>
+        <w:rPr>
+          <w:b/>
+          <w:bCs/>
+          <w:color w:val="767171" w:themeColor="background2" w:themeShade="80"/>
+        </w:rPr>
+        <w:t>HIT</w:t>
       </w:r>
     </w:p>
     <w:p>
       <w:pPr>
         <w:jc w:val="center"/>
+        <w:rPr>
+          <w:b/>
+          <w:bCs/>
+          <w:color w:val="767171" w:themeColor="background2" w:themeShade="80"/>
+        </w:rPr>
       </w:pPr>
       <w:r>
         <w:rPr>
           <w:b/>
           <w:bCs/>
           <w:noProof/>
+          <w:color w:val="767171" w:themeColor="background2" w:themeShade="80"/>
         </w:rPr>
         <w:drawing>
-          <wp:inline distT="0" distB="0" distL="0" distR="0" wp14:anchorId="2FC13CBD" wp14:editId="45FDA861">
-            <wp:extent cx="3779168" cy="3604416"/>
-            <wp:effectExtent l="0" t="0" r="0" b="0"/>
-            <wp:docPr id="15" name="Picture 15"/>
+          <wp:inline distT="0" distB="0" distL="0" distR="0" wp14:anchorId="5FA44390" wp14:editId="0BAB10CD">
+            <wp:extent cx="3999799" cy="4248825"/>
+            <wp:effectExtent l="0" t="0" r="1270" b="0"/>
+            <wp:docPr id="16" name="Picture 16"/>
             <wp:cNvGraphicFramePr>
               <a:graphicFrameLocks xmlns:a="http://schemas.openxmlformats.org/drawingml/2006/main" noChangeAspect="1"/>
             </wp:cNvGraphicFramePr>
@@ -3910,7 +3664,7 @@
               <a:graphicData uri="http://schemas.openxmlformats.org/drawingml/2006/picture">
                 <pic:pic xmlns:pic="http://schemas.openxmlformats.org/drawingml/2006/picture">
                   <pic:nvPicPr>
-                    <pic:cNvPr id="0" name="Picture 2"/>
+                    <pic:cNvPr id="0" name="Picture 11"/>
                     <pic:cNvPicPr>
                       <a:picLocks noChangeAspect="1" noChangeArrowheads="1"/>
                     </pic:cNvPicPr>
@@ -3931,7 +3685,7 @@
                   <pic:spPr bwMode="auto">
                     <a:xfrm>
                       <a:off x="0" y="0"/>
-                      <a:ext cx="3789831" cy="3614586"/>
+                      <a:ext cx="4006740" cy="4256198"/>
                     </a:xfrm>
                     <a:prstGeom prst="rect">
                       <a:avLst/>
@@ -3953,6 +3707,598 @@
         <w:jc w:val="both"/>
       </w:pPr>
       <w:r>
+        <w:t xml:space="preserve">The </w:t>
+      </w:r>
+      <w:proofErr w:type="spellStart"/>
+      <w:r>
+        <w:t>OnHit</w:t>
+      </w:r>
+      <w:proofErr w:type="spellEnd"/>
+      <w:r>
+        <w:t xml:space="preserve"> sequence of </w:t>
+      </w:r>
+      <w:proofErr w:type="spellStart"/>
+      <w:r>
+        <w:t>A</w:t>
+      </w:r>
+      <w:r>
+        <w:t>Firework_PowerUp</w:t>
+      </w:r>
+      <w:proofErr w:type="spellEnd"/>
+      <w:r>
+        <w:t xml:space="preserve"> </w:t>
+      </w:r>
+      <w:r>
+        <w:t>starts when the power up collision sphere</w:t>
+      </w:r>
+      <w:r>
+        <w:t xml:space="preserve"> hits a vehicle</w:t>
+      </w:r>
+      <w:r>
+        <w:t>. When it begins, it first checks if it already</w:t>
+      </w:r>
+      <w:r>
+        <w:t xml:space="preserve"> </w:t>
+      </w:r>
+      <w:r>
+        <w:t xml:space="preserve">has been picked by another player. If not, it will </w:t>
+      </w:r>
+      <w:proofErr w:type="gramStart"/>
+      <w:r>
+        <w:t>s</w:t>
+      </w:r>
+      <w:r>
+        <w:t>afe</w:t>
+      </w:r>
+      <w:proofErr w:type="gramEnd"/>
+      <w:r>
+        <w:t xml:space="preserve"> </w:t>
+      </w:r>
+      <w:r>
+        <w:t xml:space="preserve">check if the </w:t>
+      </w:r>
+      <w:proofErr w:type="spellStart"/>
+      <w:r>
+        <w:t>OtherActor</w:t>
+      </w:r>
+      <w:proofErr w:type="spellEnd"/>
+      <w:r>
+        <w:t xml:space="preserve"> is, in fact, a </w:t>
+      </w:r>
+      <w:proofErr w:type="spellStart"/>
+      <w:r>
+        <w:t>ARCRacingPawn</w:t>
+      </w:r>
+      <w:proofErr w:type="spellEnd"/>
+      <w:r>
+        <w:t xml:space="preserve">. </w:t>
+      </w:r>
+    </w:p>
+    <w:p>
+      <w:pPr>
+        <w:jc w:val="both"/>
+      </w:pPr>
+      <w:r>
+        <w:t xml:space="preserve">If so, </w:t>
+      </w:r>
+      <w:r>
+        <w:t xml:space="preserve">the function </w:t>
+      </w:r>
+      <w:proofErr w:type="spellStart"/>
+      <w:r>
+        <w:t>NetMulticastExplode</w:t>
+      </w:r>
+      <w:proofErr w:type="spellEnd"/>
+      <w:r>
+        <w:t xml:space="preserve"> will be called. Then, it will call </w:t>
+      </w:r>
+      <w:r>
+        <w:t xml:space="preserve">player’s </w:t>
+      </w:r>
+      <w:proofErr w:type="spellStart"/>
+      <w:r>
+        <w:t>OnRepGotHit</w:t>
+      </w:r>
+      <w:proofErr w:type="spellEnd"/>
+      <w:r>
+        <w:t xml:space="preserve"> function, setting the vehicle mesh physics linear velocity on the Z axis to 500.0f and will briefly stop moving.</w:t>
+      </w:r>
+    </w:p>
+    <w:p>
+      <w:pPr>
+        <w:rPr>
+          <w:b/>
+          <w:bCs/>
+        </w:rPr>
+      </w:pPr>
+      <w:r>
+        <w:rPr>
+          <w:b/>
+          <w:bCs/>
+        </w:rPr>
+        <w:br w:type="page"/>
+      </w:r>
+    </w:p>
+    <w:p>
+      <w:pPr>
+        <w:ind w:left="360"/>
+        <w:rPr>
+          <w:b/>
+          <w:bCs/>
+        </w:rPr>
+      </w:pPr>
+      <w:r>
+        <w:rPr>
+          <w:b/>
+          <w:bCs/>
+        </w:rPr>
+        <w:lastRenderedPageBreak/>
+        <w:t xml:space="preserve">5.3 </w:t>
+      </w:r>
+      <w:r>
+        <w:rPr>
+          <w:b/>
+          <w:bCs/>
+        </w:rPr>
+        <w:t xml:space="preserve">Process View of the </w:t>
+      </w:r>
+      <w:proofErr w:type="spellStart"/>
+      <w:r>
+        <w:rPr>
+          <w:b/>
+          <w:bCs/>
+        </w:rPr>
+        <w:t>AFreeze_PowerUp</w:t>
+      </w:r>
+      <w:proofErr w:type="spellEnd"/>
+      <w:r>
+        <w:rPr>
+          <w:b/>
+          <w:bCs/>
+        </w:rPr>
+        <w:t xml:space="preserve"> </w:t>
+      </w:r>
+      <w:r>
+        <w:rPr>
+          <w:b/>
+          <w:bCs/>
+        </w:rPr>
+        <w:t>Submodule</w:t>
+      </w:r>
+    </w:p>
+    <w:p>
+      <w:pPr>
+        <w:rPr>
+          <w:b/>
+          <w:bCs/>
+          <w:color w:val="767171" w:themeColor="background2" w:themeShade="80"/>
+        </w:rPr>
+      </w:pPr>
+      <w:r>
+        <w:rPr>
+          <w:b/>
+          <w:bCs/>
+          <w:color w:val="767171" w:themeColor="background2" w:themeShade="80"/>
+        </w:rPr>
+        <w:t>TICK</w:t>
+      </w:r>
+    </w:p>
+    <w:p>
+      <w:pPr>
+        <w:jc w:val="center"/>
+        <w:rPr>
+          <w:b/>
+          <w:bCs/>
+        </w:rPr>
+      </w:pPr>
+      <w:r>
+        <w:rPr>
+          <w:b/>
+          <w:bCs/>
+          <w:noProof/>
+        </w:rPr>
+        <w:drawing>
+          <wp:inline distT="0" distB="0" distL="0" distR="0" wp14:anchorId="777B988C" wp14:editId="010E2795">
+            <wp:extent cx="2255146" cy="4749780"/>
+            <wp:effectExtent l="0" t="0" r="0" b="0"/>
+            <wp:docPr id="29" name="Picture 29"/>
+            <wp:cNvGraphicFramePr>
+              <a:graphicFrameLocks xmlns:a="http://schemas.openxmlformats.org/drawingml/2006/main" noChangeAspect="1"/>
+            </wp:cNvGraphicFramePr>
+            <a:graphic xmlns:a="http://schemas.openxmlformats.org/drawingml/2006/main">
+              <a:graphicData uri="http://schemas.openxmlformats.org/drawingml/2006/picture">
+                <pic:pic xmlns:pic="http://schemas.openxmlformats.org/drawingml/2006/picture">
+                  <pic:nvPicPr>
+                    <pic:cNvPr id="0" name="Picture 13"/>
+                    <pic:cNvPicPr>
+                      <a:picLocks noChangeAspect="1" noChangeArrowheads="1"/>
+                    </pic:cNvPicPr>
+                  </pic:nvPicPr>
+                  <pic:blipFill>
+                    <a:blip r:embed="rId24">
+                      <a:extLst>
+                        <a:ext uri="{28A0092B-C50C-407E-A947-70E740481C1C}">
+                          <a14:useLocalDpi xmlns:a14="http://schemas.microsoft.com/office/drawing/2010/main" val="0"/>
+                        </a:ext>
+                      </a:extLst>
+                    </a:blip>
+                    <a:srcRect/>
+                    <a:stretch>
+                      <a:fillRect/>
+                    </a:stretch>
+                  </pic:blipFill>
+                  <pic:spPr bwMode="auto">
+                    <a:xfrm>
+                      <a:off x="0" y="0"/>
+                      <a:ext cx="2292699" cy="4828873"/>
+                    </a:xfrm>
+                    <a:prstGeom prst="rect">
+                      <a:avLst/>
+                    </a:prstGeom>
+                    <a:noFill/>
+                    <a:ln>
+                      <a:noFill/>
+                    </a:ln>
+                  </pic:spPr>
+                </pic:pic>
+              </a:graphicData>
+            </a:graphic>
+          </wp:inline>
+        </w:drawing>
+      </w:r>
+    </w:p>
+    <w:p>
+      <w:pPr>
+        <w:jc w:val="both"/>
+      </w:pPr>
+      <w:r>
+        <w:t xml:space="preserve">The Tick sequence of </w:t>
+      </w:r>
+      <w:proofErr w:type="spellStart"/>
+      <w:r>
+        <w:t>A</w:t>
+      </w:r>
+      <w:r>
+        <w:t>Freeze_PowerUp</w:t>
+      </w:r>
+      <w:proofErr w:type="spellEnd"/>
+      <w:r>
+        <w:t xml:space="preserve"> starts when the game begins but the sequence only triggers if the power up was picked and used. The overall goal of this sequence is to detect the actors and pawns in a radius around the power up by using </w:t>
+      </w:r>
+      <w:proofErr w:type="spellStart"/>
+      <w:r>
+        <w:t>SphereTraceMulti</w:t>
+      </w:r>
+      <w:proofErr w:type="spellEnd"/>
+      <w:r>
+        <w:t xml:space="preserve"> then apply the freeze effect when it hits the right target</w:t>
+      </w:r>
+      <w:r>
+        <w:t>.</w:t>
+      </w:r>
+    </w:p>
+    <w:p>
+      <w:pPr>
+        <w:jc w:val="both"/>
+      </w:pPr>
+      <w:r>
+        <w:t xml:space="preserve">Upon succeeding both checks, the cooldown timer is updated by </w:t>
+      </w:r>
+      <w:proofErr w:type="spellStart"/>
+      <w:r>
+        <w:t>DeltaTime</w:t>
+      </w:r>
+      <w:proofErr w:type="spellEnd"/>
+      <w:r>
+        <w:t xml:space="preserve">. When </w:t>
+      </w:r>
+      <w:proofErr w:type="spellStart"/>
+      <w:r>
+        <w:t>m_Cooldown</w:t>
+      </w:r>
+      <w:proofErr w:type="spellEnd"/>
+      <w:r>
+        <w:t xml:space="preserve"> goes over the threshold </w:t>
+      </w:r>
+      <w:proofErr w:type="spellStart"/>
+      <w:r>
+        <w:t>MaxCooldown</w:t>
+      </w:r>
+      <w:proofErr w:type="spellEnd"/>
+      <w:r>
+        <w:t xml:space="preserve"> (Value of 2.0f)</w:t>
+      </w:r>
+      <w:r>
+        <w:t>, i</w:t>
+      </w:r>
+      <w:r>
+        <w:t>t registers the actor location</w:t>
+      </w:r>
+      <w:r>
+        <w:t xml:space="preserve"> and</w:t>
+      </w:r>
+      <w:r>
+        <w:t xml:space="preserve"> create</w:t>
+      </w:r>
+      <w:r>
+        <w:t xml:space="preserve"> two </w:t>
+      </w:r>
+      <w:proofErr w:type="spellStart"/>
+      <w:r>
+        <w:t>TArrays</w:t>
+      </w:r>
+      <w:proofErr w:type="spellEnd"/>
+      <w:r>
+        <w:t>:</w:t>
+      </w:r>
+    </w:p>
+    <w:p>
+      <w:pPr>
+        <w:pStyle w:val="ListParagraph"/>
+        <w:numPr>
+          <w:ilvl w:val="0"/>
+          <w:numId w:val="20"/>
+        </w:numPr>
+        <w:jc w:val="both"/>
+      </w:pPr>
+      <w:proofErr w:type="spellStart"/>
+      <w:r>
+        <w:t>AActor</w:t>
+      </w:r>
+      <w:proofErr w:type="spellEnd"/>
+      <w:r>
+        <w:t xml:space="preserve">*: used as an ignore list for the </w:t>
+      </w:r>
+      <w:proofErr w:type="spellStart"/>
+      <w:r>
+        <w:t>SphereTraceMulti</w:t>
+      </w:r>
+      <w:proofErr w:type="spellEnd"/>
+      <w:r>
+        <w:t>.</w:t>
+      </w:r>
+    </w:p>
+    <w:p>
+      <w:pPr>
+        <w:pStyle w:val="ListParagraph"/>
+        <w:numPr>
+          <w:ilvl w:val="0"/>
+          <w:numId w:val="20"/>
+        </w:numPr>
+        <w:jc w:val="both"/>
+      </w:pPr>
+      <w:proofErr w:type="spellStart"/>
+      <w:r>
+        <w:t>FHitResult</w:t>
+      </w:r>
+      <w:proofErr w:type="spellEnd"/>
+      <w:r>
+        <w:t>*</w:t>
+      </w:r>
+      <w:r>
+        <w:t xml:space="preserve">: used to get the hit result from </w:t>
+      </w:r>
+      <w:proofErr w:type="spellStart"/>
+      <w:r>
+        <w:t>SphereTraceMulti</w:t>
+      </w:r>
+      <w:proofErr w:type="spellEnd"/>
+      <w:r>
+        <w:t>.</w:t>
+      </w:r>
+    </w:p>
+    <w:p>
+      <w:pPr>
+        <w:jc w:val="both"/>
+      </w:pPr>
+      <w:proofErr w:type="spellStart"/>
+      <w:r>
+        <w:t>SphereTraceMulti</w:t>
+      </w:r>
+      <w:proofErr w:type="spellEnd"/>
+      <w:r>
+        <w:t xml:space="preserve"> will return a </w:t>
+      </w:r>
+      <w:proofErr w:type="spellStart"/>
+      <w:r>
+        <w:t>boolean</w:t>
+      </w:r>
+      <w:proofErr w:type="spellEnd"/>
+      <w:r>
+        <w:t xml:space="preserve">. If the power up hits something, it will loop the hit array and </w:t>
+      </w:r>
+      <w:r>
+        <w:t xml:space="preserve">will </w:t>
+      </w:r>
+      <w:proofErr w:type="gramStart"/>
+      <w:r>
+        <w:t>s</w:t>
+      </w:r>
+      <w:r>
+        <w:t>afe</w:t>
+      </w:r>
+      <w:proofErr w:type="gramEnd"/>
+      <w:r>
+        <w:t xml:space="preserve"> </w:t>
+      </w:r>
+      <w:r>
+        <w:t xml:space="preserve">check if the </w:t>
+      </w:r>
+      <w:r>
+        <w:t>hit result</w:t>
+      </w:r>
+      <w:r>
+        <w:t xml:space="preserve"> is, in fact, a </w:t>
+      </w:r>
+      <w:proofErr w:type="spellStart"/>
+      <w:r>
+        <w:t>ARCRacingPawn</w:t>
+      </w:r>
+      <w:proofErr w:type="spellEnd"/>
+      <w:r>
+        <w:t xml:space="preserve">. If so, </w:t>
+      </w:r>
+      <w:r>
+        <w:t xml:space="preserve">the function will call the </w:t>
+      </w:r>
+      <w:proofErr w:type="spellStart"/>
+      <w:r>
+        <w:t>players’s</w:t>
+      </w:r>
+      <w:proofErr w:type="spellEnd"/>
+      <w:r>
+        <w:t xml:space="preserve"> </w:t>
+      </w:r>
+      <w:proofErr w:type="spellStart"/>
+      <w:r>
+        <w:t>freezed</w:t>
+      </w:r>
+      <w:proofErr w:type="spellEnd"/>
+      <w:r>
+        <w:t xml:space="preserve"> function, reducing its overall physical linear velocity to zero.</w:t>
+      </w:r>
+      <w:r>
+        <w:t xml:space="preserve"> It will set the actor to hidden, its collision to none and its mesh to </w:t>
+      </w:r>
+      <w:proofErr w:type="spellStart"/>
+      <w:r>
+        <w:t>nullptr</w:t>
+      </w:r>
+      <w:proofErr w:type="spellEnd"/>
+      <w:r>
+        <w:t>. The server will notice that no one is calling the power up and will destroy it automatically. Finally, it will</w:t>
+      </w:r>
+      <w:r>
+        <w:t xml:space="preserve"> reset the cooldown value to zero.</w:t>
+      </w:r>
+    </w:p>
+    <w:p>
+      <w:pPr>
+        <w:pStyle w:val="ListParagraph"/>
+        <w:numPr>
+          <w:ilvl w:val="1"/>
+          <w:numId w:val="22"/>
+        </w:numPr>
+        <w:jc w:val="both"/>
+        <w:rPr>
+          <w:b/>
+          <w:bCs/>
+        </w:rPr>
+      </w:pPr>
+      <w:r>
+        <w:rPr>
+          <w:b/>
+          <w:bCs/>
+        </w:rPr>
+        <w:lastRenderedPageBreak/>
+        <w:t xml:space="preserve">Process View of the </w:t>
+      </w:r>
+      <w:proofErr w:type="spellStart"/>
+      <w:r>
+        <w:rPr>
+          <w:b/>
+          <w:bCs/>
+        </w:rPr>
+        <w:t>ATrap_PowerUp</w:t>
+      </w:r>
+      <w:proofErr w:type="spellEnd"/>
+      <w:r>
+        <w:rPr>
+          <w:b/>
+          <w:bCs/>
+        </w:rPr>
+        <w:t xml:space="preserve"> </w:t>
+      </w:r>
+      <w:r>
+        <w:rPr>
+          <w:b/>
+          <w:bCs/>
+        </w:rPr>
+        <w:t>Submodule</w:t>
+      </w:r>
+    </w:p>
+    <w:p>
+      <w:pPr>
+        <w:rPr>
+          <w:b/>
+          <w:bCs/>
+          <w:color w:val="767171" w:themeColor="background2" w:themeShade="80"/>
+        </w:rPr>
+      </w:pPr>
+      <w:r>
+        <w:rPr>
+          <w:b/>
+          <w:bCs/>
+          <w:color w:val="767171" w:themeColor="background2" w:themeShade="80"/>
+        </w:rPr>
+        <w:t>ONOVERLAP</w:t>
+      </w:r>
+    </w:p>
+    <w:p>
+      <w:pPr>
+        <w:jc w:val="center"/>
+      </w:pPr>
+      <w:r>
+        <w:rPr>
+          <w:b/>
+          <w:bCs/>
+          <w:noProof/>
+        </w:rPr>
+        <w:drawing>
+          <wp:inline distT="0" distB="0" distL="0" distR="0" wp14:anchorId="4F69AB75" wp14:editId="76000BC8">
+            <wp:extent cx="3522964" cy="3376488"/>
+            <wp:effectExtent l="0" t="0" r="1905" b="0"/>
+            <wp:docPr id="30" name="Picture 30"/>
+            <wp:cNvGraphicFramePr>
+              <a:graphicFrameLocks xmlns:a="http://schemas.openxmlformats.org/drawingml/2006/main" noChangeAspect="1"/>
+            </wp:cNvGraphicFramePr>
+            <a:graphic xmlns:a="http://schemas.openxmlformats.org/drawingml/2006/main">
+              <a:graphicData uri="http://schemas.openxmlformats.org/drawingml/2006/picture">
+                <pic:pic xmlns:pic="http://schemas.openxmlformats.org/drawingml/2006/picture">
+                  <pic:nvPicPr>
+                    <pic:cNvPr id="0" name="Picture 14"/>
+                    <pic:cNvPicPr>
+                      <a:picLocks noChangeAspect="1" noChangeArrowheads="1"/>
+                    </pic:cNvPicPr>
+                  </pic:nvPicPr>
+                  <pic:blipFill>
+                    <a:blip r:embed="rId25">
+                      <a:extLst>
+                        <a:ext uri="{28A0092B-C50C-407E-A947-70E740481C1C}">
+                          <a14:useLocalDpi xmlns:a14="http://schemas.microsoft.com/office/drawing/2010/main" val="0"/>
+                        </a:ext>
+                      </a:extLst>
+                    </a:blip>
+                    <a:srcRect/>
+                    <a:stretch>
+                      <a:fillRect/>
+                    </a:stretch>
+                  </pic:blipFill>
+                  <pic:spPr bwMode="auto">
+                    <a:xfrm>
+                      <a:off x="0" y="0"/>
+                      <a:ext cx="3530628" cy="3383834"/>
+                    </a:xfrm>
+                    <a:prstGeom prst="rect">
+                      <a:avLst/>
+                    </a:prstGeom>
+                    <a:noFill/>
+                    <a:ln>
+                      <a:noFill/>
+                    </a:ln>
+                  </pic:spPr>
+                </pic:pic>
+              </a:graphicData>
+            </a:graphic>
+          </wp:inline>
+        </w:drawing>
+      </w:r>
+    </w:p>
+    <w:p>
+      <w:pPr>
+        <w:jc w:val="both"/>
+      </w:pPr>
+      <w:r>
         <w:t xml:space="preserve">The Overlap sequence of </w:t>
       </w:r>
       <w:proofErr w:type="spellStart"/>
@@ -4086,7 +4432,15 @@
         <w:t xml:space="preserve"> </w:t>
       </w:r>
       <w:r>
-        <w:t>Finally, the power up will destroy itself.</w:t>
+        <w:t xml:space="preserve">Finally, it will set the actor to hidden, its collision to none and its mesh to </w:t>
+      </w:r>
+      <w:proofErr w:type="spellStart"/>
+      <w:r>
+        <w:t>nullptr</w:t>
+      </w:r>
+      <w:proofErr w:type="spellEnd"/>
+      <w:r>
+        <w:t>. The server will notice that no one is calling the power up and will destroy it automatically.</w:t>
       </w:r>
     </w:p>
     <w:p>
@@ -4461,98 +4815,6 @@
     <w:p/>
     <w:p/>
     <w:p/>
-    <w:p/>
-    <w:p>
-      <w:pPr>
-        <w:rPr>
-          <w:b/>
-          <w:bCs/>
-          <w:color w:val="767171" w:themeColor="background2" w:themeShade="80"/>
-        </w:rPr>
-      </w:pPr>
-      <w:r>
-        <w:rPr>
-          <w:b/>
-          <w:bCs/>
-          <w:color w:val="767171" w:themeColor="background2" w:themeShade="80"/>
-        </w:rPr>
-        <w:lastRenderedPageBreak/>
-        <w:t>AFIREWORK_POWERUP</w:t>
-      </w:r>
-    </w:p>
-    <w:p>
-      <w:pPr>
-        <w:jc w:val="center"/>
-      </w:pPr>
-      <w:r>
-        <w:rPr>
-          <w:noProof/>
-        </w:rPr>
-        <w:drawing>
-          <wp:inline distT="0" distB="0" distL="0" distR="0" wp14:anchorId="5052DA0B" wp14:editId="1583C1DF">
-            <wp:extent cx="1552470" cy="2097933"/>
-            <wp:effectExtent l="0" t="0" r="0" b="0"/>
-            <wp:docPr id="3" name="Picture 3"/>
-            <wp:cNvGraphicFramePr>
-              <a:graphicFrameLocks xmlns:a="http://schemas.openxmlformats.org/drawingml/2006/main" noChangeAspect="1"/>
-            </wp:cNvGraphicFramePr>
-            <a:graphic xmlns:a="http://schemas.openxmlformats.org/drawingml/2006/main">
-              <a:graphicData uri="http://schemas.openxmlformats.org/drawingml/2006/picture">
-                <pic:pic xmlns:pic="http://schemas.openxmlformats.org/drawingml/2006/picture">
-                  <pic:nvPicPr>
-                    <pic:cNvPr id="1" name=""/>
-                    <pic:cNvPicPr/>
-                  </pic:nvPicPr>
-                  <pic:blipFill>
-                    <a:blip r:embed="rId24"/>
-                    <a:stretch>
-                      <a:fillRect/>
-                    </a:stretch>
-                  </pic:blipFill>
-                  <pic:spPr>
-                    <a:xfrm>
-                      <a:off x="0" y="0"/>
-                      <a:ext cx="1560756" cy="2109130"/>
-                    </a:xfrm>
-                    <a:prstGeom prst="rect">
-                      <a:avLst/>
-                    </a:prstGeom>
-                  </pic:spPr>
-                </pic:pic>
-              </a:graphicData>
-            </a:graphic>
-          </wp:inline>
-        </w:drawing>
-      </w:r>
-    </w:p>
-    <w:p>
-      <w:pPr>
-        <w:jc w:val="both"/>
-      </w:pPr>
-      <w:r>
-        <w:t>Th</w:t>
-      </w:r>
-      <w:r>
-        <w:t xml:space="preserve">e following image represent the </w:t>
-      </w:r>
-      <w:r>
-        <w:t>firework collision profile name</w:t>
-      </w:r>
-      <w:r>
-        <w:t>.</w:t>
-      </w:r>
-      <w:r>
-        <w:t xml:space="preserve"> The main difference is the ignore vehicle. This profile is used during the Tick function of </w:t>
-      </w:r>
-      <w:proofErr w:type="spellStart"/>
-      <w:r>
-        <w:t>AFirework_PowerUp</w:t>
-      </w:r>
-      <w:proofErr w:type="spellEnd"/>
-      <w:r>
-        <w:t>.</w:t>
-      </w:r>
-    </w:p>
     <w:p/>
     <w:sectPr>
       <w:pgSz w:w="12240" w:h="15840"/>
@@ -7018,70 +7280,70 @@
       </w:rPr>
     </w:lvl>
   </w:abstractNum>
-  <w:num w:numId="1">
+  <w:num w:numId="1" w16cid:durableId="742138592">
     <w:abstractNumId w:val="0"/>
   </w:num>
-  <w:num w:numId="2">
+  <w:num w:numId="2" w16cid:durableId="2083866297">
     <w:abstractNumId w:val="5"/>
   </w:num>
-  <w:num w:numId="3">
+  <w:num w:numId="3" w16cid:durableId="259947633">
     <w:abstractNumId w:val="10"/>
   </w:num>
-  <w:num w:numId="4">
+  <w:num w:numId="4" w16cid:durableId="1166827371">
     <w:abstractNumId w:val="2"/>
   </w:num>
-  <w:num w:numId="5">
+  <w:num w:numId="5" w16cid:durableId="1279412651">
     <w:abstractNumId w:val="3"/>
   </w:num>
-  <w:num w:numId="6">
+  <w:num w:numId="6" w16cid:durableId="433981442">
     <w:abstractNumId w:val="8"/>
   </w:num>
-  <w:num w:numId="7">
+  <w:num w:numId="7" w16cid:durableId="859783034">
     <w:abstractNumId w:val="13"/>
   </w:num>
-  <w:num w:numId="8">
+  <w:num w:numId="8" w16cid:durableId="1278870308">
     <w:abstractNumId w:val="19"/>
   </w:num>
-  <w:num w:numId="9">
+  <w:num w:numId="9" w16cid:durableId="235014585">
     <w:abstractNumId w:val="1"/>
   </w:num>
-  <w:num w:numId="10">
+  <w:num w:numId="10" w16cid:durableId="1330866825">
     <w:abstractNumId w:val="6"/>
   </w:num>
-  <w:num w:numId="11">
+  <w:num w:numId="11" w16cid:durableId="1384066106">
     <w:abstractNumId w:val="7"/>
   </w:num>
-  <w:num w:numId="12">
+  <w:num w:numId="12" w16cid:durableId="200245168">
     <w:abstractNumId w:val="21"/>
   </w:num>
-  <w:num w:numId="13">
+  <w:num w:numId="13" w16cid:durableId="1717462464">
     <w:abstractNumId w:val="12"/>
   </w:num>
-  <w:num w:numId="14">
+  <w:num w:numId="14" w16cid:durableId="2125419729">
     <w:abstractNumId w:val="20"/>
   </w:num>
-  <w:num w:numId="15">
+  <w:num w:numId="15" w16cid:durableId="179584312">
     <w:abstractNumId w:val="15"/>
   </w:num>
-  <w:num w:numId="16">
+  <w:num w:numId="16" w16cid:durableId="108663769">
     <w:abstractNumId w:val="17"/>
   </w:num>
-  <w:num w:numId="17">
+  <w:num w:numId="17" w16cid:durableId="1684897559">
     <w:abstractNumId w:val="11"/>
   </w:num>
-  <w:num w:numId="18">
+  <w:num w:numId="18" w16cid:durableId="1399942741">
     <w:abstractNumId w:val="14"/>
   </w:num>
-  <w:num w:numId="19">
+  <w:num w:numId="19" w16cid:durableId="417023096">
     <w:abstractNumId w:val="4"/>
   </w:num>
-  <w:num w:numId="20">
+  <w:num w:numId="20" w16cid:durableId="825971231">
     <w:abstractNumId w:val="16"/>
   </w:num>
-  <w:num w:numId="21">
+  <w:num w:numId="21" w16cid:durableId="1889493659">
     <w:abstractNumId w:val="18"/>
   </w:num>
-  <w:num w:numId="22">
+  <w:num w:numId="22" w16cid:durableId="260260401">
     <w:abstractNumId w:val="9"/>
   </w:num>
 </w:numbering>

</xml_diff>